<commit_message>
Documento de visão com prototipagem de tela
</commit_message>
<xml_diff>
--- a/Documentação/Documento de visão/Documento de visão.docx
+++ b/Documentação/Documento de visão/Documento de visão.docx
@@ -411,7 +411,15 @@
         <w:ind w:firstLine="708"/>
       </w:pPr>
       <w:r>
-        <w:t xml:space="preserve">Este documento tem finalidade de identificar e mapear as necessidades de um sistema para a Eletrônica Flay Back, onde este deve de forma simples e prática apresentar informações </w:t>
+        <w:t xml:space="preserve">Este documento tem finalidade de identificar e mapear as necessidades de um sistema para a Eletrônica </w:t>
+      </w:r>
+      <w:proofErr w:type="spellStart"/>
+      <w:r>
+        <w:t>Flay</w:t>
+      </w:r>
+      <w:proofErr w:type="spellEnd"/>
+      <w:r>
+        <w:t xml:space="preserve"> Back, onde este deve de forma simples e prática apresentar informações </w:t>
       </w:r>
       <w:r>
         <w:rPr>
@@ -492,7 +500,15 @@
         <w:t xml:space="preserve"> </w:t>
       </w:r>
       <w:r>
-        <w:t xml:space="preserve">para a Eletrônica Flay Back, </w:t>
+        <w:t xml:space="preserve">para a Eletrônica </w:t>
+      </w:r>
+      <w:proofErr w:type="spellStart"/>
+      <w:r>
+        <w:t>Flay</w:t>
+      </w:r>
+      <w:proofErr w:type="spellEnd"/>
+      <w:r>
+        <w:t xml:space="preserve"> Back, </w:t>
       </w:r>
       <w:r>
         <w:t xml:space="preserve">e </w:t>
@@ -504,7 +520,15 @@
         <w:t xml:space="preserve">pretende dar uma visão geral de todos os requisitos levantados pelo acadêmico </w:t>
       </w:r>
       <w:r>
-        <w:t>Everton William Thoele Schuster</w:t>
+        <w:t xml:space="preserve">Everton William </w:t>
+      </w:r>
+      <w:proofErr w:type="spellStart"/>
+      <w:r>
+        <w:t>Thoele</w:t>
+      </w:r>
+      <w:proofErr w:type="spellEnd"/>
+      <w:r>
+        <w:t xml:space="preserve"> Schuster</w:t>
       </w:r>
       <w:r>
         <w:t>, 8º período de Sistemas de Informação.</w:t>
@@ -600,7 +624,21 @@
         <w:rPr>
           <w:color w:val="auto"/>
         </w:rPr>
-        <w:t xml:space="preserve"> da empresa concentra-se na prestação de serviços de bens de uso domésticos, como TV’s, computadores, receptores para TV, celulares, e </w:t>
+        <w:t xml:space="preserve"> da empresa concentra-se na prestação de serviços de bens de uso domésticos, como </w:t>
+      </w:r>
+      <w:proofErr w:type="spellStart"/>
+      <w:r>
+        <w:rPr>
+          <w:color w:val="auto"/>
+        </w:rPr>
+        <w:t>TV’s</w:t>
+      </w:r>
+      <w:proofErr w:type="spellEnd"/>
+      <w:r>
+        <w:rPr>
+          <w:color w:val="auto"/>
+        </w:rPr>
+        <w:t xml:space="preserve">, computadores, receptores para TV, celulares, e </w:t>
       </w:r>
       <w:r>
         <w:rPr>
@@ -693,15 +731,9 @@
     <w:p>
       <w:pPr>
         <w:pStyle w:val="Ttulo2"/>
-        <w:rPr>
-          <w:color w:val="auto"/>
-        </w:rPr>
       </w:pPr>
       <w:bookmarkStart w:id="1" w:name="_Toc24505744"/>
       <w:r>
-        <w:rPr>
-          <w:color w:val="auto"/>
-        </w:rPr>
         <w:t>Descrição dos problemas</w:t>
       </w:r>
       <w:bookmarkEnd w:id="1"/>
@@ -1035,7 +1067,747 @@
     <w:p/>
     <w:p/>
     <w:p>
+      <w:pPr>
+        <w:pStyle w:val="Ttulo1"/>
+      </w:pPr>
       <w:bookmarkStart w:id="4" w:name="_Toc24505749"/>
+      <w:r>
+        <w:lastRenderedPageBreak/>
+        <w:t>DER</w:t>
+      </w:r>
+    </w:p>
+    <w:p>
+      <w:pPr>
+        <w:rPr>
+          <w:u w:val="single"/>
+        </w:rPr>
+      </w:pPr>
+      <w:r>
+        <w:rPr>
+          <w:noProof/>
+        </w:rPr>
+        <w:drawing>
+          <wp:inline distT="0" distB="0" distL="0" distR="0" wp14:anchorId="073293C7" wp14:editId="3B9DCA26">
+            <wp:extent cx="8461796" cy="4961255"/>
+            <wp:effectExtent l="0" t="2540" r="0" b="0"/>
+            <wp:docPr id="3" name="Imagem 3"/>
+            <wp:cNvGraphicFramePr>
+              <a:graphicFrameLocks xmlns:a="http://schemas.openxmlformats.org/drawingml/2006/main" noChangeAspect="1"/>
+            </wp:cNvGraphicFramePr>
+            <a:graphic xmlns:a="http://schemas.openxmlformats.org/drawingml/2006/main">
+              <a:graphicData uri="http://schemas.openxmlformats.org/drawingml/2006/picture">
+                <pic:pic xmlns:pic="http://schemas.openxmlformats.org/drawingml/2006/picture">
+                  <pic:nvPicPr>
+                    <pic:cNvPr id="0" name="Picture 3"/>
+                    <pic:cNvPicPr>
+                      <a:picLocks noChangeAspect="1" noChangeArrowheads="1"/>
+                    </pic:cNvPicPr>
+                  </pic:nvPicPr>
+                  <pic:blipFill>
+                    <a:blip r:embed="rId8" cstate="print">
+                      <a:extLst>
+                        <a:ext uri="{28A0092B-C50C-407E-A947-70E740481C1C}">
+                          <a14:useLocalDpi xmlns:a14="http://schemas.microsoft.com/office/drawing/2010/main" val="0"/>
+                        </a:ext>
+                      </a:extLst>
+                    </a:blip>
+                    <a:srcRect/>
+                    <a:stretch>
+                      <a:fillRect/>
+                    </a:stretch>
+                  </pic:blipFill>
+                  <pic:spPr bwMode="auto">
+                    <a:xfrm rot="5400000">
+                      <a:off x="0" y="0"/>
+                      <a:ext cx="8467341" cy="4964506"/>
+                    </a:xfrm>
+                    <a:prstGeom prst="rect">
+                      <a:avLst/>
+                    </a:prstGeom>
+                    <a:noFill/>
+                    <a:ln>
+                      <a:noFill/>
+                    </a:ln>
+                  </pic:spPr>
+                </pic:pic>
+              </a:graphicData>
+            </a:graphic>
+          </wp:inline>
+        </w:drawing>
+      </w:r>
+    </w:p>
+    <w:p>
+      <w:pPr>
+        <w:pStyle w:val="Ttulo1"/>
+      </w:pPr>
+      <w:r>
+        <w:lastRenderedPageBreak/>
+        <w:t>Dicionário de dados</w:t>
+      </w:r>
+    </w:p>
+    <w:p/>
+    <w:p>
+      <w:pPr>
+        <w:pStyle w:val="Ttulo1"/>
+      </w:pPr>
+      <w:r>
+        <w:lastRenderedPageBreak/>
+        <w:t>Prototipagem</w:t>
+      </w:r>
+    </w:p>
+    <w:p>
+      <w:pPr>
+        <w:pStyle w:val="Ttulo2"/>
+      </w:pPr>
+      <w:r>
+        <w:t>Cliente</w:t>
+      </w:r>
+    </w:p>
+    <w:p>
+      <w:r>
+        <w:rPr>
+          <w:noProof/>
+        </w:rPr>
+        <w:drawing>
+          <wp:inline distT="0" distB="0" distL="0" distR="0" wp14:anchorId="2237B80A" wp14:editId="700EA983">
+            <wp:extent cx="5830784" cy="8253139"/>
+            <wp:effectExtent l="0" t="0" r="0" b="0"/>
+            <wp:docPr id="16" name="Imagem 16"/>
+            <wp:cNvGraphicFramePr>
+              <a:graphicFrameLocks xmlns:a="http://schemas.openxmlformats.org/drawingml/2006/main" noChangeAspect="1"/>
+            </wp:cNvGraphicFramePr>
+            <a:graphic xmlns:a="http://schemas.openxmlformats.org/drawingml/2006/main">
+              <a:graphicData uri="http://schemas.openxmlformats.org/drawingml/2006/picture">
+                <pic:pic xmlns:pic="http://schemas.openxmlformats.org/drawingml/2006/picture">
+                  <pic:nvPicPr>
+                    <pic:cNvPr id="0" name="Picture 16"/>
+                    <pic:cNvPicPr>
+                      <a:picLocks noChangeAspect="1" noChangeArrowheads="1"/>
+                    </pic:cNvPicPr>
+                  </pic:nvPicPr>
+                  <pic:blipFill>
+                    <a:blip r:embed="rId9">
+                      <a:extLst>
+                        <a:ext uri="{28A0092B-C50C-407E-A947-70E740481C1C}">
+                          <a14:useLocalDpi xmlns:a14="http://schemas.microsoft.com/office/drawing/2010/main" val="0"/>
+                        </a:ext>
+                      </a:extLst>
+                    </a:blip>
+                    <a:srcRect/>
+                    <a:stretch>
+                      <a:fillRect/>
+                    </a:stretch>
+                  </pic:blipFill>
+                  <pic:spPr bwMode="auto">
+                    <a:xfrm>
+                      <a:off x="0" y="0"/>
+                      <a:ext cx="5851566" cy="8282554"/>
+                    </a:xfrm>
+                    <a:prstGeom prst="rect">
+                      <a:avLst/>
+                    </a:prstGeom>
+                    <a:noFill/>
+                    <a:ln>
+                      <a:noFill/>
+                    </a:ln>
+                  </pic:spPr>
+                </pic:pic>
+              </a:graphicData>
+            </a:graphic>
+          </wp:inline>
+        </w:drawing>
+      </w:r>
+    </w:p>
+    <w:p>
+      <w:pPr>
+        <w:pStyle w:val="Ttulo2"/>
+      </w:pPr>
+      <w:r>
+        <w:lastRenderedPageBreak/>
+        <w:t>Funcionários</w:t>
+      </w:r>
+      <w:r>
+        <w:rPr>
+          <w:noProof/>
+        </w:rPr>
+        <w:drawing>
+          <wp:inline distT="0" distB="0" distL="0" distR="0" wp14:anchorId="542A21FC" wp14:editId="39449EE4">
+            <wp:extent cx="5878285" cy="8429696"/>
+            <wp:effectExtent l="0" t="0" r="8255" b="0"/>
+            <wp:docPr id="17" name="Imagem 17"/>
+            <wp:cNvGraphicFramePr>
+              <a:graphicFrameLocks xmlns:a="http://schemas.openxmlformats.org/drawingml/2006/main" noChangeAspect="1"/>
+            </wp:cNvGraphicFramePr>
+            <a:graphic xmlns:a="http://schemas.openxmlformats.org/drawingml/2006/main">
+              <a:graphicData uri="http://schemas.openxmlformats.org/drawingml/2006/picture">
+                <pic:pic xmlns:pic="http://schemas.openxmlformats.org/drawingml/2006/picture">
+                  <pic:nvPicPr>
+                    <pic:cNvPr id="0" name="Picture 17"/>
+                    <pic:cNvPicPr>
+                      <a:picLocks noChangeAspect="1" noChangeArrowheads="1"/>
+                    </pic:cNvPicPr>
+                  </pic:nvPicPr>
+                  <pic:blipFill>
+                    <a:blip r:embed="rId10">
+                      <a:extLst>
+                        <a:ext uri="{28A0092B-C50C-407E-A947-70E740481C1C}">
+                          <a14:useLocalDpi xmlns:a14="http://schemas.microsoft.com/office/drawing/2010/main" val="0"/>
+                        </a:ext>
+                      </a:extLst>
+                    </a:blip>
+                    <a:srcRect/>
+                    <a:stretch>
+                      <a:fillRect/>
+                    </a:stretch>
+                  </pic:blipFill>
+                  <pic:spPr bwMode="auto">
+                    <a:xfrm>
+                      <a:off x="0" y="0"/>
+                      <a:ext cx="5879696" cy="8431719"/>
+                    </a:xfrm>
+                    <a:prstGeom prst="rect">
+                      <a:avLst/>
+                    </a:prstGeom>
+                    <a:noFill/>
+                    <a:ln>
+                      <a:noFill/>
+                    </a:ln>
+                  </pic:spPr>
+                </pic:pic>
+              </a:graphicData>
+            </a:graphic>
+          </wp:inline>
+        </w:drawing>
+      </w:r>
+      <w:r>
+        <w:lastRenderedPageBreak/>
+        <w:t>Fornecedores</w:t>
+      </w:r>
+      <w:r>
+        <w:rPr>
+          <w:noProof/>
+        </w:rPr>
+        <w:drawing>
+          <wp:inline distT="0" distB="0" distL="0" distR="0" wp14:anchorId="6B00FD80" wp14:editId="682154DD">
+            <wp:extent cx="5415280" cy="5973445"/>
+            <wp:effectExtent l="0" t="0" r="0" b="8255"/>
+            <wp:docPr id="18" name="Imagem 18"/>
+            <wp:cNvGraphicFramePr>
+              <a:graphicFrameLocks xmlns:a="http://schemas.openxmlformats.org/drawingml/2006/main" noChangeAspect="1"/>
+            </wp:cNvGraphicFramePr>
+            <a:graphic xmlns:a="http://schemas.openxmlformats.org/drawingml/2006/main">
+              <a:graphicData uri="http://schemas.openxmlformats.org/drawingml/2006/picture">
+                <pic:pic xmlns:pic="http://schemas.openxmlformats.org/drawingml/2006/picture">
+                  <pic:nvPicPr>
+                    <pic:cNvPr id="0" name="Picture 18"/>
+                    <pic:cNvPicPr>
+                      <a:picLocks noChangeAspect="1" noChangeArrowheads="1"/>
+                    </pic:cNvPicPr>
+                  </pic:nvPicPr>
+                  <pic:blipFill>
+                    <a:blip r:embed="rId11">
+                      <a:extLst>
+                        <a:ext uri="{28A0092B-C50C-407E-A947-70E740481C1C}">
+                          <a14:useLocalDpi xmlns:a14="http://schemas.microsoft.com/office/drawing/2010/main" val="0"/>
+                        </a:ext>
+                      </a:extLst>
+                    </a:blip>
+                    <a:srcRect/>
+                    <a:stretch>
+                      <a:fillRect/>
+                    </a:stretch>
+                  </pic:blipFill>
+                  <pic:spPr bwMode="auto">
+                    <a:xfrm>
+                      <a:off x="0" y="0"/>
+                      <a:ext cx="5415280" cy="5973445"/>
+                    </a:xfrm>
+                    <a:prstGeom prst="rect">
+                      <a:avLst/>
+                    </a:prstGeom>
+                    <a:noFill/>
+                    <a:ln>
+                      <a:noFill/>
+                    </a:ln>
+                  </pic:spPr>
+                </pic:pic>
+              </a:graphicData>
+            </a:graphic>
+          </wp:inline>
+        </w:drawing>
+      </w:r>
+    </w:p>
+    <w:p/>
+    <w:p/>
+    <w:p/>
+    <w:p/>
+    <w:p/>
+    <w:p/>
+    <w:p/>
+    <w:p/>
+    <w:p/>
+    <w:p>
+      <w:pPr>
+        <w:pStyle w:val="Ttulo2"/>
+      </w:pPr>
+      <w:r>
+        <w:lastRenderedPageBreak/>
+        <w:t>Função funcionários</w:t>
+      </w:r>
+      <w:r>
+        <w:rPr>
+          <w:noProof/>
+        </w:rPr>
+        <w:drawing>
+          <wp:inline distT="0" distB="0" distL="0" distR="0" wp14:anchorId="44B6E578" wp14:editId="6984B36A">
+            <wp:extent cx="5367655" cy="5177790"/>
+            <wp:effectExtent l="0" t="0" r="4445" b="3810"/>
+            <wp:docPr id="19" name="Imagem 19"/>
+            <wp:cNvGraphicFramePr>
+              <a:graphicFrameLocks xmlns:a="http://schemas.openxmlformats.org/drawingml/2006/main" noChangeAspect="1"/>
+            </wp:cNvGraphicFramePr>
+            <a:graphic xmlns:a="http://schemas.openxmlformats.org/drawingml/2006/main">
+              <a:graphicData uri="http://schemas.openxmlformats.org/drawingml/2006/picture">
+                <pic:pic xmlns:pic="http://schemas.openxmlformats.org/drawingml/2006/picture">
+                  <pic:nvPicPr>
+                    <pic:cNvPr id="0" name="Picture 19"/>
+                    <pic:cNvPicPr>
+                      <a:picLocks noChangeAspect="1" noChangeArrowheads="1"/>
+                    </pic:cNvPicPr>
+                  </pic:nvPicPr>
+                  <pic:blipFill>
+                    <a:blip r:embed="rId12">
+                      <a:extLst>
+                        <a:ext uri="{28A0092B-C50C-407E-A947-70E740481C1C}">
+                          <a14:useLocalDpi xmlns:a14="http://schemas.microsoft.com/office/drawing/2010/main" val="0"/>
+                        </a:ext>
+                      </a:extLst>
+                    </a:blip>
+                    <a:srcRect/>
+                    <a:stretch>
+                      <a:fillRect/>
+                    </a:stretch>
+                  </pic:blipFill>
+                  <pic:spPr bwMode="auto">
+                    <a:xfrm>
+                      <a:off x="0" y="0"/>
+                      <a:ext cx="5367655" cy="5177790"/>
+                    </a:xfrm>
+                    <a:prstGeom prst="rect">
+                      <a:avLst/>
+                    </a:prstGeom>
+                    <a:noFill/>
+                    <a:ln>
+                      <a:noFill/>
+                    </a:ln>
+                  </pic:spPr>
+                </pic:pic>
+              </a:graphicData>
+            </a:graphic>
+          </wp:inline>
+        </w:drawing>
+      </w:r>
+    </w:p>
+    <w:p>
+      <w:pPr>
+        <w:pStyle w:val="Ttulo2"/>
+      </w:pPr>
+      <w:r>
+        <w:lastRenderedPageBreak/>
+        <w:t>Serviços</w:t>
+      </w:r>
+      <w:r>
+        <w:rPr>
+          <w:noProof/>
+        </w:rPr>
+        <w:drawing>
+          <wp:inline distT="0" distB="0" distL="0" distR="0" wp14:anchorId="475B0999" wp14:editId="6227FC7E">
+            <wp:extent cx="5355590" cy="5201285"/>
+            <wp:effectExtent l="0" t="0" r="0" b="0"/>
+            <wp:docPr id="20" name="Imagem 20"/>
+            <wp:cNvGraphicFramePr>
+              <a:graphicFrameLocks xmlns:a="http://schemas.openxmlformats.org/drawingml/2006/main" noChangeAspect="1"/>
+            </wp:cNvGraphicFramePr>
+            <a:graphic xmlns:a="http://schemas.openxmlformats.org/drawingml/2006/main">
+              <a:graphicData uri="http://schemas.openxmlformats.org/drawingml/2006/picture">
+                <pic:pic xmlns:pic="http://schemas.openxmlformats.org/drawingml/2006/picture">
+                  <pic:nvPicPr>
+                    <pic:cNvPr id="0" name="Picture 20"/>
+                    <pic:cNvPicPr>
+                      <a:picLocks noChangeAspect="1" noChangeArrowheads="1"/>
+                    </pic:cNvPicPr>
+                  </pic:nvPicPr>
+                  <pic:blipFill>
+                    <a:blip r:embed="rId13">
+                      <a:extLst>
+                        <a:ext uri="{28A0092B-C50C-407E-A947-70E740481C1C}">
+                          <a14:useLocalDpi xmlns:a14="http://schemas.microsoft.com/office/drawing/2010/main" val="0"/>
+                        </a:ext>
+                      </a:extLst>
+                    </a:blip>
+                    <a:srcRect/>
+                    <a:stretch>
+                      <a:fillRect/>
+                    </a:stretch>
+                  </pic:blipFill>
+                  <pic:spPr bwMode="auto">
+                    <a:xfrm>
+                      <a:off x="0" y="0"/>
+                      <a:ext cx="5355590" cy="5201285"/>
+                    </a:xfrm>
+                    <a:prstGeom prst="rect">
+                      <a:avLst/>
+                    </a:prstGeom>
+                    <a:noFill/>
+                    <a:ln>
+                      <a:noFill/>
+                    </a:ln>
+                  </pic:spPr>
+                </pic:pic>
+              </a:graphicData>
+            </a:graphic>
+          </wp:inline>
+        </w:drawing>
+      </w:r>
+      <w:r>
+        <w:rPr>
+          <w:noProof/>
+        </w:rPr>
+        <w:lastRenderedPageBreak/>
+        <w:drawing>
+          <wp:inline distT="0" distB="0" distL="0" distR="0" wp14:anchorId="4AA09C59" wp14:editId="0E445EC4">
+            <wp:extent cx="5391150" cy="5902325"/>
+            <wp:effectExtent l="0" t="0" r="0" b="3175"/>
+            <wp:docPr id="21" name="Imagem 21"/>
+            <wp:cNvGraphicFramePr>
+              <a:graphicFrameLocks xmlns:a="http://schemas.openxmlformats.org/drawingml/2006/main" noChangeAspect="1"/>
+            </wp:cNvGraphicFramePr>
+            <a:graphic xmlns:a="http://schemas.openxmlformats.org/drawingml/2006/main">
+              <a:graphicData uri="http://schemas.openxmlformats.org/drawingml/2006/picture">
+                <pic:pic xmlns:pic="http://schemas.openxmlformats.org/drawingml/2006/picture">
+                  <pic:nvPicPr>
+                    <pic:cNvPr id="0" name="Picture 21"/>
+                    <pic:cNvPicPr>
+                      <a:picLocks noChangeAspect="1" noChangeArrowheads="1"/>
+                    </pic:cNvPicPr>
+                  </pic:nvPicPr>
+                  <pic:blipFill>
+                    <a:blip r:embed="rId14">
+                      <a:extLst>
+                        <a:ext uri="{28A0092B-C50C-407E-A947-70E740481C1C}">
+                          <a14:useLocalDpi xmlns:a14="http://schemas.microsoft.com/office/drawing/2010/main" val="0"/>
+                        </a:ext>
+                      </a:extLst>
+                    </a:blip>
+                    <a:srcRect/>
+                    <a:stretch>
+                      <a:fillRect/>
+                    </a:stretch>
+                  </pic:blipFill>
+                  <pic:spPr bwMode="auto">
+                    <a:xfrm>
+                      <a:off x="0" y="0"/>
+                      <a:ext cx="5391150" cy="5902325"/>
+                    </a:xfrm>
+                    <a:prstGeom prst="rect">
+                      <a:avLst/>
+                    </a:prstGeom>
+                    <a:noFill/>
+                    <a:ln>
+                      <a:noFill/>
+                    </a:ln>
+                  </pic:spPr>
+                </pic:pic>
+              </a:graphicData>
+            </a:graphic>
+          </wp:inline>
+        </w:drawing>
+      </w:r>
+      <w:r>
+        <w:rPr>
+          <w:noProof/>
+        </w:rPr>
+        <w:t xml:space="preserve"> </w:t>
+      </w:r>
+      <w:r>
+        <w:rPr>
+          <w:noProof/>
+        </w:rPr>
+        <w:lastRenderedPageBreak/>
+        <w:drawing>
+          <wp:inline distT="0" distB="0" distL="0" distR="0" wp14:anchorId="419CD988" wp14:editId="40612E76">
+            <wp:extent cx="5415280" cy="6210935"/>
+            <wp:effectExtent l="0" t="0" r="0" b="0"/>
+            <wp:docPr id="22" name="Imagem 22"/>
+            <wp:cNvGraphicFramePr>
+              <a:graphicFrameLocks xmlns:a="http://schemas.openxmlformats.org/drawingml/2006/main" noChangeAspect="1"/>
+            </wp:cNvGraphicFramePr>
+            <a:graphic xmlns:a="http://schemas.openxmlformats.org/drawingml/2006/main">
+              <a:graphicData uri="http://schemas.openxmlformats.org/drawingml/2006/picture">
+                <pic:pic xmlns:pic="http://schemas.openxmlformats.org/drawingml/2006/picture">
+                  <pic:nvPicPr>
+                    <pic:cNvPr id="0" name="Picture 22"/>
+                    <pic:cNvPicPr>
+                      <a:picLocks noChangeAspect="1" noChangeArrowheads="1"/>
+                    </pic:cNvPicPr>
+                  </pic:nvPicPr>
+                  <pic:blipFill>
+                    <a:blip r:embed="rId15">
+                      <a:extLst>
+                        <a:ext uri="{28A0092B-C50C-407E-A947-70E740481C1C}">
+                          <a14:useLocalDpi xmlns:a14="http://schemas.microsoft.com/office/drawing/2010/main" val="0"/>
+                        </a:ext>
+                      </a:extLst>
+                    </a:blip>
+                    <a:srcRect/>
+                    <a:stretch>
+                      <a:fillRect/>
+                    </a:stretch>
+                  </pic:blipFill>
+                  <pic:spPr bwMode="auto">
+                    <a:xfrm>
+                      <a:off x="0" y="0"/>
+                      <a:ext cx="5415280" cy="6210935"/>
+                    </a:xfrm>
+                    <a:prstGeom prst="rect">
+                      <a:avLst/>
+                    </a:prstGeom>
+                    <a:noFill/>
+                    <a:ln>
+                      <a:noFill/>
+                    </a:ln>
+                  </pic:spPr>
+                </pic:pic>
+              </a:graphicData>
+            </a:graphic>
+          </wp:inline>
+        </w:drawing>
+      </w:r>
+      <w:r>
+        <w:rPr>
+          <w:noProof/>
+        </w:rPr>
+        <w:lastRenderedPageBreak/>
+        <w:drawing>
+          <wp:inline distT="0" distB="0" distL="0" distR="0" wp14:anchorId="1AD90153" wp14:editId="75D1914E">
+            <wp:extent cx="5391150" cy="5961380"/>
+            <wp:effectExtent l="0" t="0" r="0" b="1270"/>
+            <wp:docPr id="23" name="Imagem 23"/>
+            <wp:cNvGraphicFramePr>
+              <a:graphicFrameLocks xmlns:a="http://schemas.openxmlformats.org/drawingml/2006/main" noChangeAspect="1"/>
+            </wp:cNvGraphicFramePr>
+            <a:graphic xmlns:a="http://schemas.openxmlformats.org/drawingml/2006/main">
+              <a:graphicData uri="http://schemas.openxmlformats.org/drawingml/2006/picture">
+                <pic:pic xmlns:pic="http://schemas.openxmlformats.org/drawingml/2006/picture">
+                  <pic:nvPicPr>
+                    <pic:cNvPr id="0" name="Picture 23"/>
+                    <pic:cNvPicPr>
+                      <a:picLocks noChangeAspect="1" noChangeArrowheads="1"/>
+                    </pic:cNvPicPr>
+                  </pic:nvPicPr>
+                  <pic:blipFill>
+                    <a:blip r:embed="rId16">
+                      <a:extLst>
+                        <a:ext uri="{28A0092B-C50C-407E-A947-70E740481C1C}">
+                          <a14:useLocalDpi xmlns:a14="http://schemas.microsoft.com/office/drawing/2010/main" val="0"/>
+                        </a:ext>
+                      </a:extLst>
+                    </a:blip>
+                    <a:srcRect/>
+                    <a:stretch>
+                      <a:fillRect/>
+                    </a:stretch>
+                  </pic:blipFill>
+                  <pic:spPr bwMode="auto">
+                    <a:xfrm>
+                      <a:off x="0" y="0"/>
+                      <a:ext cx="5391150" cy="5961380"/>
+                    </a:xfrm>
+                    <a:prstGeom prst="rect">
+                      <a:avLst/>
+                    </a:prstGeom>
+                    <a:noFill/>
+                    <a:ln>
+                      <a:noFill/>
+                    </a:ln>
+                  </pic:spPr>
+                </pic:pic>
+              </a:graphicData>
+            </a:graphic>
+          </wp:inline>
+        </w:drawing>
+      </w:r>
+      <w:r>
+        <w:rPr>
+          <w:noProof/>
+        </w:rPr>
+        <w:lastRenderedPageBreak/>
+        <w:drawing>
+          <wp:inline distT="0" distB="0" distL="0" distR="0" wp14:anchorId="339F7BF2" wp14:editId="4920B470">
+            <wp:extent cx="5403215" cy="5581650"/>
+            <wp:effectExtent l="0" t="0" r="6985" b="0"/>
+            <wp:docPr id="24" name="Imagem 24"/>
+            <wp:cNvGraphicFramePr>
+              <a:graphicFrameLocks xmlns:a="http://schemas.openxmlformats.org/drawingml/2006/main" noChangeAspect="1"/>
+            </wp:cNvGraphicFramePr>
+            <a:graphic xmlns:a="http://schemas.openxmlformats.org/drawingml/2006/main">
+              <a:graphicData uri="http://schemas.openxmlformats.org/drawingml/2006/picture">
+                <pic:pic xmlns:pic="http://schemas.openxmlformats.org/drawingml/2006/picture">
+                  <pic:nvPicPr>
+                    <pic:cNvPr id="0" name="Picture 24"/>
+                    <pic:cNvPicPr>
+                      <a:picLocks noChangeAspect="1" noChangeArrowheads="1"/>
+                    </pic:cNvPicPr>
+                  </pic:nvPicPr>
+                  <pic:blipFill>
+                    <a:blip r:embed="rId17">
+                      <a:extLst>
+                        <a:ext uri="{28A0092B-C50C-407E-A947-70E740481C1C}">
+                          <a14:useLocalDpi xmlns:a14="http://schemas.microsoft.com/office/drawing/2010/main" val="0"/>
+                        </a:ext>
+                      </a:extLst>
+                    </a:blip>
+                    <a:srcRect/>
+                    <a:stretch>
+                      <a:fillRect/>
+                    </a:stretch>
+                  </pic:blipFill>
+                  <pic:spPr bwMode="auto">
+                    <a:xfrm>
+                      <a:off x="0" y="0"/>
+                      <a:ext cx="5403215" cy="5581650"/>
+                    </a:xfrm>
+                    <a:prstGeom prst="rect">
+                      <a:avLst/>
+                    </a:prstGeom>
+                    <a:noFill/>
+                    <a:ln>
+                      <a:noFill/>
+                    </a:ln>
+                  </pic:spPr>
+                </pic:pic>
+              </a:graphicData>
+            </a:graphic>
+          </wp:inline>
+        </w:drawing>
+      </w:r>
+      <w:r>
+        <w:rPr>
+          <w:noProof/>
+        </w:rPr>
+        <w:lastRenderedPageBreak/>
+        <w:drawing>
+          <wp:inline distT="0" distB="0" distL="0" distR="0" wp14:anchorId="1F93120F" wp14:editId="27E1A727">
+            <wp:extent cx="5403215" cy="4963795"/>
+            <wp:effectExtent l="0" t="0" r="6985" b="8255"/>
+            <wp:docPr id="25" name="Imagem 25"/>
+            <wp:cNvGraphicFramePr>
+              <a:graphicFrameLocks xmlns:a="http://schemas.openxmlformats.org/drawingml/2006/main" noChangeAspect="1"/>
+            </wp:cNvGraphicFramePr>
+            <a:graphic xmlns:a="http://schemas.openxmlformats.org/drawingml/2006/main">
+              <a:graphicData uri="http://schemas.openxmlformats.org/drawingml/2006/picture">
+                <pic:pic xmlns:pic="http://schemas.openxmlformats.org/drawingml/2006/picture">
+                  <pic:nvPicPr>
+                    <pic:cNvPr id="0" name="Picture 25"/>
+                    <pic:cNvPicPr>
+                      <a:picLocks noChangeAspect="1" noChangeArrowheads="1"/>
+                    </pic:cNvPicPr>
+                  </pic:nvPicPr>
+                  <pic:blipFill>
+                    <a:blip r:embed="rId18">
+                      <a:extLst>
+                        <a:ext uri="{28A0092B-C50C-407E-A947-70E740481C1C}">
+                          <a14:useLocalDpi xmlns:a14="http://schemas.microsoft.com/office/drawing/2010/main" val="0"/>
+                        </a:ext>
+                      </a:extLst>
+                    </a:blip>
+                    <a:srcRect/>
+                    <a:stretch>
+                      <a:fillRect/>
+                    </a:stretch>
+                  </pic:blipFill>
+                  <pic:spPr bwMode="auto">
+                    <a:xfrm>
+                      <a:off x="0" y="0"/>
+                      <a:ext cx="5403215" cy="4963795"/>
+                    </a:xfrm>
+                    <a:prstGeom prst="rect">
+                      <a:avLst/>
+                    </a:prstGeom>
+                    <a:noFill/>
+                    <a:ln>
+                      <a:noFill/>
+                    </a:ln>
+                  </pic:spPr>
+                </pic:pic>
+              </a:graphicData>
+            </a:graphic>
+          </wp:inline>
+        </w:drawing>
+      </w:r>
+      <w:r>
+        <w:rPr>
+          <w:noProof/>
+        </w:rPr>
+        <w:lastRenderedPageBreak/>
+        <w:drawing>
+          <wp:inline distT="0" distB="0" distL="0" distR="0" wp14:anchorId="405D8555" wp14:editId="26F0F26F">
+            <wp:extent cx="5391150" cy="7552690"/>
+            <wp:effectExtent l="0" t="0" r="0" b="0"/>
+            <wp:docPr id="26" name="Imagem 26"/>
+            <wp:cNvGraphicFramePr>
+              <a:graphicFrameLocks xmlns:a="http://schemas.openxmlformats.org/drawingml/2006/main" noChangeAspect="1"/>
+            </wp:cNvGraphicFramePr>
+            <a:graphic xmlns:a="http://schemas.openxmlformats.org/drawingml/2006/main">
+              <a:graphicData uri="http://schemas.openxmlformats.org/drawingml/2006/picture">
+                <pic:pic xmlns:pic="http://schemas.openxmlformats.org/drawingml/2006/picture">
+                  <pic:nvPicPr>
+                    <pic:cNvPr id="0" name="Picture 26"/>
+                    <pic:cNvPicPr>
+                      <a:picLocks noChangeAspect="1" noChangeArrowheads="1"/>
+                    </pic:cNvPicPr>
+                  </pic:nvPicPr>
+                  <pic:blipFill>
+                    <a:blip r:embed="rId19">
+                      <a:extLst>
+                        <a:ext uri="{28A0092B-C50C-407E-A947-70E740481C1C}">
+                          <a14:useLocalDpi xmlns:a14="http://schemas.microsoft.com/office/drawing/2010/main" val="0"/>
+                        </a:ext>
+                      </a:extLst>
+                    </a:blip>
+                    <a:srcRect/>
+                    <a:stretch>
+                      <a:fillRect/>
+                    </a:stretch>
+                  </pic:blipFill>
+                  <pic:spPr bwMode="auto">
+                    <a:xfrm>
+                      <a:off x="0" y="0"/>
+                      <a:ext cx="5391150" cy="7552690"/>
+                    </a:xfrm>
+                    <a:prstGeom prst="rect">
+                      <a:avLst/>
+                    </a:prstGeom>
+                    <a:noFill/>
+                    <a:ln>
+                      <a:noFill/>
+                    </a:ln>
+                  </pic:spPr>
+                </pic:pic>
+              </a:graphicData>
+            </a:graphic>
+          </wp:inline>
+        </w:drawing>
+      </w:r>
+    </w:p>
+    <w:p>
+      <w:pPr>
+        <w:pStyle w:val="Ttulo1"/>
+        <w:numPr>
+          <w:ilvl w:val="0"/>
+          <w:numId w:val="0"/>
+        </w:numPr>
+      </w:pPr>
     </w:p>
     <w:p>
       <w:pPr>
@@ -1080,6 +1852,7 @@
       </w:pPr>
       <w:bookmarkStart w:id="8" w:name="_Toc24505757"/>
       <w:r>
+        <w:lastRenderedPageBreak/>
         <w:t>Inserir cidade</w:t>
       </w:r>
       <w:bookmarkEnd w:id="8"/>
@@ -1111,844 +1884,837 @@
       </w:pPr>
       <w:bookmarkStart w:id="11" w:name="_Toc24505765"/>
       <w:r>
+        <w:t>Manter c</w:t>
+      </w:r>
+      <w:r>
+        <w:t>ompra</w:t>
+      </w:r>
+      <w:bookmarkEnd w:id="11"/>
+    </w:p>
+    <w:p>
+      <w:pPr>
+        <w:pStyle w:val="Ttulo3"/>
+      </w:pPr>
+      <w:bookmarkStart w:id="12" w:name="_Toc24505766"/>
+      <w:r>
+        <w:t>Listar compras</w:t>
+      </w:r>
+      <w:bookmarkEnd w:id="12"/>
+    </w:p>
+    <w:p>
+      <w:pPr>
+        <w:pStyle w:val="Ttulo3"/>
+      </w:pPr>
+      <w:bookmarkStart w:id="13" w:name="_Toc24505767"/>
+      <w:r>
+        <w:t>Inserir compra</w:t>
+      </w:r>
+      <w:bookmarkEnd w:id="13"/>
+    </w:p>
+    <w:p>
+      <w:pPr>
+        <w:pStyle w:val="Ttulo3"/>
+      </w:pPr>
+      <w:bookmarkStart w:id="14" w:name="_Toc24505768"/>
+      <w:r>
+        <w:t>Visualizar detalhes compra</w:t>
+      </w:r>
+      <w:bookmarkEnd w:id="14"/>
+    </w:p>
+    <w:p>
+      <w:pPr>
+        <w:pStyle w:val="Ttulo3"/>
+      </w:pPr>
+      <w:bookmarkStart w:id="15" w:name="_Toc24505769"/>
+      <w:r>
+        <w:t>Cancelar compra</w:t>
+      </w:r>
+      <w:bookmarkEnd w:id="15"/>
+    </w:p>
+    <w:p/>
+    <w:p>
+      <w:pPr>
+        <w:pStyle w:val="Ttulo2"/>
+      </w:pPr>
+      <w:bookmarkStart w:id="16" w:name="_Toc24505770"/>
+      <w:r>
+        <w:t>Manter cadastro de c</w:t>
+      </w:r>
+      <w:r>
+        <w:t>ondição de pagamento</w:t>
+      </w:r>
+      <w:bookmarkEnd w:id="16"/>
+    </w:p>
+    <w:p>
+      <w:pPr>
+        <w:pStyle w:val="Ttulo3"/>
+      </w:pPr>
+      <w:bookmarkStart w:id="17" w:name="_Toc24505771"/>
+      <w:r>
+        <w:t>Listar condições de pagamentos</w:t>
+      </w:r>
+      <w:bookmarkEnd w:id="17"/>
+    </w:p>
+    <w:p>
+      <w:pPr>
+        <w:pStyle w:val="Ttulo3"/>
+      </w:pPr>
+      <w:bookmarkStart w:id="18" w:name="_Toc24505772"/>
+      <w:r>
+        <w:t>Inserir condição de pagamento</w:t>
+      </w:r>
+      <w:bookmarkEnd w:id="18"/>
+    </w:p>
+    <w:p>
+      <w:pPr>
+        <w:pStyle w:val="Ttulo3"/>
+      </w:pPr>
+      <w:bookmarkStart w:id="19" w:name="_Toc24505773"/>
+      <w:r>
+        <w:t>Alterar condição de pagamento</w:t>
+      </w:r>
+      <w:bookmarkEnd w:id="19"/>
+    </w:p>
+    <w:p>
+      <w:pPr>
+        <w:pStyle w:val="Ttulo3"/>
+      </w:pPr>
+      <w:bookmarkStart w:id="20" w:name="_Toc24505774"/>
+      <w:r>
+        <w:t>Excluir condição de pagamento</w:t>
+      </w:r>
+      <w:bookmarkEnd w:id="20"/>
+    </w:p>
+    <w:p/>
+    <w:p>
+      <w:pPr>
+        <w:pStyle w:val="Ttulo2"/>
+      </w:pPr>
+      <w:bookmarkStart w:id="21" w:name="_Toc24505775"/>
+      <w:r>
+        <w:t>Manter c</w:t>
+      </w:r>
+      <w:r>
+        <w:t>ontas a receber</w:t>
+      </w:r>
+      <w:bookmarkEnd w:id="21"/>
+    </w:p>
+    <w:p>
+      <w:pPr>
+        <w:pStyle w:val="Ttulo3"/>
+      </w:pPr>
+      <w:bookmarkStart w:id="22" w:name="_Toc24505776"/>
+      <w:r>
+        <w:t>Listar contas a receber</w:t>
+      </w:r>
+      <w:bookmarkEnd w:id="22"/>
+    </w:p>
+    <w:p>
+      <w:pPr>
+        <w:pStyle w:val="Ttulo3"/>
+      </w:pPr>
+      <w:bookmarkStart w:id="23" w:name="_Toc24505777"/>
+      <w:r>
+        <w:t>Alterar conta a receber</w:t>
+      </w:r>
+      <w:bookmarkEnd w:id="23"/>
+    </w:p>
+    <w:p>
+      <w:pPr>
+        <w:pStyle w:val="Ttulo3"/>
+      </w:pPr>
+      <w:bookmarkStart w:id="24" w:name="_Toc24505778"/>
+      <w:r>
+        <w:t>Realizar recebimento</w:t>
+      </w:r>
+      <w:bookmarkEnd w:id="24"/>
+    </w:p>
+    <w:p>
+      <w:pPr>
+        <w:pStyle w:val="Ttulo3"/>
+      </w:pPr>
+      <w:bookmarkStart w:id="25" w:name="_Toc24505779"/>
+      <w:r>
+        <w:t>Visualizar recebimento</w:t>
+      </w:r>
+      <w:bookmarkEnd w:id="25"/>
+    </w:p>
+    <w:p/>
+    <w:p>
+      <w:pPr>
+        <w:pStyle w:val="Ttulo2"/>
+      </w:pPr>
+      <w:bookmarkStart w:id="26" w:name="_Toc24505780"/>
+      <w:r>
+        <w:t>Manter c</w:t>
+      </w:r>
+      <w:r>
+        <w:t>ontas a pagar</w:t>
+      </w:r>
+      <w:bookmarkEnd w:id="26"/>
+    </w:p>
+    <w:p>
+      <w:pPr>
+        <w:pStyle w:val="Ttulo3"/>
+      </w:pPr>
+      <w:bookmarkStart w:id="27" w:name="_Toc24505781"/>
+      <w:r>
+        <w:t>Listar contas a pagar</w:t>
+      </w:r>
+      <w:bookmarkEnd w:id="27"/>
+    </w:p>
+    <w:p>
+      <w:pPr>
+        <w:pStyle w:val="Ttulo3"/>
+      </w:pPr>
+      <w:bookmarkStart w:id="28" w:name="_Toc24505782"/>
+      <w:r>
+        <w:t>Inserir contas a pagar</w:t>
+      </w:r>
+      <w:bookmarkEnd w:id="28"/>
+    </w:p>
+    <w:p>
+      <w:pPr>
+        <w:pStyle w:val="Ttulo3"/>
+      </w:pPr>
+      <w:bookmarkStart w:id="29" w:name="_Toc24505783"/>
+      <w:r>
+        <w:t>Alterar contas a pagar</w:t>
+      </w:r>
+      <w:bookmarkEnd w:id="29"/>
+    </w:p>
+    <w:p>
+      <w:pPr>
+        <w:pStyle w:val="Ttulo3"/>
+      </w:pPr>
+      <w:bookmarkStart w:id="30" w:name="_Toc24505784"/>
+      <w:r>
+        <w:t>Desativar contas a pagar</w:t>
+      </w:r>
+      <w:bookmarkEnd w:id="30"/>
+    </w:p>
+    <w:p>
+      <w:pPr>
+        <w:pStyle w:val="Ttulo3"/>
+      </w:pPr>
+      <w:bookmarkStart w:id="31" w:name="_Toc24505785"/>
+      <w:r>
+        <w:t>Visualizar contas a pagar</w:t>
+      </w:r>
+      <w:bookmarkEnd w:id="31"/>
+    </w:p>
+    <w:p>
+      <w:pPr>
+        <w:pStyle w:val="Ttulo3"/>
+      </w:pPr>
+      <w:bookmarkStart w:id="32" w:name="_Toc24505786"/>
+      <w:r>
+        <w:t>Realizar pagamento conta a pagar</w:t>
+      </w:r>
+      <w:bookmarkEnd w:id="32"/>
+    </w:p>
+    <w:p/>
+    <w:p>
+      <w:pPr>
+        <w:pStyle w:val="Ttulo2"/>
+      </w:pPr>
+      <w:r>
+        <w:t>Manter cadastro de c</w:t>
+      </w:r>
+      <w:r>
+        <w:t>liente</w:t>
+      </w:r>
+      <w:r>
+        <w:tab/>
+      </w:r>
+    </w:p>
+    <w:p>
+      <w:pPr>
+        <w:pStyle w:val="Ttulo3"/>
+      </w:pPr>
+      <w:r>
+        <w:t>Listar cliente</w:t>
+      </w:r>
+    </w:p>
+    <w:p>
+      <w:pPr>
+        <w:pStyle w:val="Ttulo3"/>
+      </w:pPr>
+      <w:r>
+        <w:t>Inserir cliente</w:t>
+      </w:r>
+    </w:p>
+    <w:p>
+      <w:pPr>
+        <w:pStyle w:val="Ttulo3"/>
+      </w:pPr>
+      <w:r>
+        <w:t>Alterar cliente</w:t>
+      </w:r>
+    </w:p>
+    <w:p>
+      <w:pPr>
+        <w:pStyle w:val="Ttulo3"/>
+      </w:pPr>
+      <w:r>
+        <w:t>Excluir cliente</w:t>
+      </w:r>
+    </w:p>
+    <w:p>
+      <w:pPr>
+        <w:pStyle w:val="Ttulo3"/>
+      </w:pPr>
+      <w:r>
+        <w:t>Segunda via</w:t>
+      </w:r>
+    </w:p>
+    <w:p/>
+    <w:p>
+      <w:pPr>
+        <w:pStyle w:val="Ttulo2"/>
+      </w:pPr>
+      <w:bookmarkStart w:id="33" w:name="_Toc24505787"/>
+      <w:r>
         <w:lastRenderedPageBreak/>
-        <w:t>Manter c</w:t>
-      </w:r>
-      <w:r>
-        <w:t>ompra</w:t>
-      </w:r>
-      <w:bookmarkEnd w:id="11"/>
-    </w:p>
-    <w:p>
-      <w:pPr>
-        <w:pStyle w:val="Ttulo3"/>
-      </w:pPr>
-      <w:bookmarkStart w:id="12" w:name="_Toc24505766"/>
-      <w:r>
-        <w:t>Listar compras</w:t>
-      </w:r>
-      <w:bookmarkEnd w:id="12"/>
-    </w:p>
-    <w:p>
-      <w:pPr>
-        <w:pStyle w:val="Ttulo3"/>
-      </w:pPr>
-      <w:bookmarkStart w:id="13" w:name="_Toc24505767"/>
-      <w:r>
-        <w:t>Inserir compra</w:t>
-      </w:r>
-      <w:bookmarkEnd w:id="13"/>
-    </w:p>
-    <w:p>
-      <w:pPr>
-        <w:pStyle w:val="Ttulo3"/>
-      </w:pPr>
-      <w:bookmarkStart w:id="14" w:name="_Toc24505768"/>
-      <w:r>
-        <w:t>Visualizar detalhes compra</w:t>
-      </w:r>
-      <w:bookmarkEnd w:id="14"/>
-    </w:p>
-    <w:p>
-      <w:pPr>
-        <w:pStyle w:val="Ttulo3"/>
-      </w:pPr>
-      <w:bookmarkStart w:id="15" w:name="_Toc24505769"/>
-      <w:r>
-        <w:t>Cancelar compra</w:t>
-      </w:r>
-      <w:bookmarkEnd w:id="15"/>
+        <w:t>Manter cadastro de e</w:t>
+      </w:r>
+      <w:r>
+        <w:t>stado</w:t>
+      </w:r>
+      <w:bookmarkEnd w:id="33"/>
+    </w:p>
+    <w:p>
+      <w:pPr>
+        <w:pStyle w:val="Ttulo3"/>
+      </w:pPr>
+      <w:bookmarkStart w:id="34" w:name="_Toc24505788"/>
+      <w:r>
+        <w:t>Listar estados</w:t>
+      </w:r>
+      <w:bookmarkEnd w:id="34"/>
+    </w:p>
+    <w:p>
+      <w:pPr>
+        <w:pStyle w:val="Ttulo3"/>
+      </w:pPr>
+      <w:bookmarkStart w:id="35" w:name="_Toc24505789"/>
+      <w:r>
+        <w:t>Inserir estado</w:t>
+      </w:r>
+      <w:bookmarkEnd w:id="35"/>
+    </w:p>
+    <w:p>
+      <w:pPr>
+        <w:pStyle w:val="Ttulo3"/>
+      </w:pPr>
+      <w:bookmarkStart w:id="36" w:name="_Toc24505790"/>
+      <w:r>
+        <w:t>Alterar estado</w:t>
+      </w:r>
+      <w:bookmarkEnd w:id="36"/>
+    </w:p>
+    <w:p>
+      <w:pPr>
+        <w:pStyle w:val="Ttulo3"/>
+      </w:pPr>
+      <w:bookmarkStart w:id="37" w:name="_Toc24505791"/>
+      <w:r>
+        <w:t>Excluir estado</w:t>
+      </w:r>
+      <w:bookmarkEnd w:id="37"/>
     </w:p>
     <w:p/>
     <w:p>
       <w:pPr>
         <w:pStyle w:val="Ttulo2"/>
       </w:pPr>
-      <w:bookmarkStart w:id="16" w:name="_Toc24505770"/>
-      <w:r>
-        <w:t>Manter cadastro de c</w:t>
-      </w:r>
-      <w:r>
-        <w:t>ondição de pagamento</w:t>
-      </w:r>
-      <w:bookmarkEnd w:id="16"/>
-    </w:p>
-    <w:p>
-      <w:pPr>
-        <w:pStyle w:val="Ttulo3"/>
-      </w:pPr>
-      <w:bookmarkStart w:id="17" w:name="_Toc24505771"/>
-      <w:r>
-        <w:t>Listar condições de pagamentos</w:t>
-      </w:r>
-      <w:bookmarkEnd w:id="17"/>
-    </w:p>
-    <w:p>
-      <w:pPr>
-        <w:pStyle w:val="Ttulo3"/>
-      </w:pPr>
-      <w:bookmarkStart w:id="18" w:name="_Toc24505772"/>
-      <w:r>
-        <w:t>Inserir condição de pagamento</w:t>
-      </w:r>
-      <w:bookmarkEnd w:id="18"/>
-    </w:p>
-    <w:p>
-      <w:pPr>
-        <w:pStyle w:val="Ttulo3"/>
-      </w:pPr>
-      <w:bookmarkStart w:id="19" w:name="_Toc24505773"/>
-      <w:r>
-        <w:t>Alterar condição de pagamento</w:t>
-      </w:r>
-      <w:bookmarkEnd w:id="19"/>
-    </w:p>
-    <w:p>
-      <w:pPr>
-        <w:pStyle w:val="Ttulo3"/>
-      </w:pPr>
-      <w:bookmarkStart w:id="20" w:name="_Toc24505774"/>
-      <w:r>
-        <w:t>Excluir condição de pagamento</w:t>
-      </w:r>
-      <w:bookmarkEnd w:id="20"/>
+      <w:bookmarkStart w:id="38" w:name="_Toc24505792"/>
+      <w:r>
+        <w:t>Manter cadastro de f</w:t>
+      </w:r>
+      <w:r>
+        <w:t>orma de pagamento</w:t>
+      </w:r>
+      <w:bookmarkEnd w:id="38"/>
+      <w:r>
+        <w:t>s</w:t>
+      </w:r>
+    </w:p>
+    <w:p>
+      <w:pPr>
+        <w:pStyle w:val="Ttulo3"/>
+      </w:pPr>
+      <w:bookmarkStart w:id="39" w:name="_Toc24505793"/>
+      <w:r>
+        <w:t>Listar formas de pagamentos</w:t>
+      </w:r>
+      <w:bookmarkEnd w:id="39"/>
+    </w:p>
+    <w:p>
+      <w:pPr>
+        <w:pStyle w:val="Ttulo3"/>
+      </w:pPr>
+      <w:bookmarkStart w:id="40" w:name="_Toc24505794"/>
+      <w:r>
+        <w:t>Inserir forma de pagamento</w:t>
+      </w:r>
+      <w:bookmarkEnd w:id="40"/>
+    </w:p>
+    <w:p>
+      <w:pPr>
+        <w:pStyle w:val="Ttulo3"/>
+      </w:pPr>
+      <w:bookmarkStart w:id="41" w:name="_Toc24505795"/>
+      <w:r>
+        <w:t>Alterar forma de pagamento</w:t>
+      </w:r>
+      <w:bookmarkEnd w:id="41"/>
+    </w:p>
+    <w:p>
+      <w:pPr>
+        <w:pStyle w:val="Ttulo3"/>
+      </w:pPr>
+      <w:bookmarkStart w:id="42" w:name="_Toc24505796"/>
+      <w:r>
+        <w:t>Excluir forma de pagamento</w:t>
+      </w:r>
+      <w:bookmarkEnd w:id="42"/>
+    </w:p>
+    <w:p>
+      <w:bookmarkStart w:id="43" w:name="_Toc24505797"/>
+    </w:p>
+    <w:p>
+      <w:pPr>
+        <w:pStyle w:val="Ttulo2"/>
+      </w:pPr>
+      <w:r>
+        <w:t>Manter cadastro de f</w:t>
+      </w:r>
+      <w:r>
+        <w:t>ornecedor</w:t>
+      </w:r>
+      <w:bookmarkEnd w:id="43"/>
+      <w:r>
+        <w:tab/>
+      </w:r>
+      <w:r>
+        <w:t>es</w:t>
+      </w:r>
+    </w:p>
+    <w:p>
+      <w:pPr>
+        <w:pStyle w:val="Ttulo3"/>
+      </w:pPr>
+      <w:bookmarkStart w:id="44" w:name="_Toc24505798"/>
+      <w:r>
+        <w:t>Listar fornecedores</w:t>
+      </w:r>
+      <w:bookmarkEnd w:id="44"/>
+    </w:p>
+    <w:p>
+      <w:pPr>
+        <w:pStyle w:val="Ttulo3"/>
+      </w:pPr>
+      <w:bookmarkStart w:id="45" w:name="_Toc24505799"/>
+      <w:r>
+        <w:t>Inserir fornecedor</w:t>
+      </w:r>
+      <w:bookmarkEnd w:id="45"/>
+    </w:p>
+    <w:p>
+      <w:pPr>
+        <w:pStyle w:val="Ttulo3"/>
+      </w:pPr>
+      <w:bookmarkStart w:id="46" w:name="_Toc24505800"/>
+      <w:r>
+        <w:t>Alterar fornecedor</w:t>
+      </w:r>
+      <w:bookmarkEnd w:id="46"/>
+    </w:p>
+    <w:p>
+      <w:pPr>
+        <w:pStyle w:val="Ttulo3"/>
+      </w:pPr>
+      <w:bookmarkStart w:id="47" w:name="_Toc24505801"/>
+      <w:r>
+        <w:t>Excluir fornecedor</w:t>
+      </w:r>
+      <w:bookmarkEnd w:id="47"/>
     </w:p>
     <w:p/>
     <w:p>
       <w:pPr>
         <w:pStyle w:val="Ttulo2"/>
       </w:pPr>
-      <w:bookmarkStart w:id="21" w:name="_Toc24505775"/>
-      <w:r>
-        <w:t>Manter c</w:t>
-      </w:r>
-      <w:r>
-        <w:t>ontas a receber</w:t>
-      </w:r>
-      <w:bookmarkEnd w:id="21"/>
-    </w:p>
-    <w:p>
-      <w:pPr>
-        <w:pStyle w:val="Ttulo3"/>
-      </w:pPr>
-      <w:bookmarkStart w:id="22" w:name="_Toc24505776"/>
-      <w:r>
-        <w:t>Listar contas a receber</w:t>
-      </w:r>
-      <w:bookmarkEnd w:id="22"/>
-    </w:p>
-    <w:p>
-      <w:pPr>
-        <w:pStyle w:val="Ttulo3"/>
-      </w:pPr>
-      <w:bookmarkStart w:id="23" w:name="_Toc24505777"/>
-      <w:r>
-        <w:t>Alterar conta a receber</w:t>
-      </w:r>
-      <w:bookmarkEnd w:id="23"/>
-    </w:p>
-    <w:p>
-      <w:pPr>
-        <w:pStyle w:val="Ttulo3"/>
-      </w:pPr>
-      <w:bookmarkStart w:id="24" w:name="_Toc24505778"/>
-      <w:r>
-        <w:t>Realizar recebimento</w:t>
-      </w:r>
-      <w:bookmarkEnd w:id="24"/>
-    </w:p>
-    <w:p>
-      <w:pPr>
-        <w:pStyle w:val="Ttulo3"/>
-      </w:pPr>
-      <w:bookmarkStart w:id="25" w:name="_Toc24505779"/>
-      <w:r>
-        <w:t>Visualizar recebimento</w:t>
-      </w:r>
-      <w:bookmarkEnd w:id="25"/>
+      <w:bookmarkStart w:id="48" w:name="_Toc24505817"/>
+      <w:r>
+        <w:t>Manter cadastro de p</w:t>
+      </w:r>
+      <w:r>
+        <w:t>aíses</w:t>
+      </w:r>
+      <w:bookmarkEnd w:id="48"/>
+    </w:p>
+    <w:p>
+      <w:pPr>
+        <w:pStyle w:val="Ttulo3"/>
+      </w:pPr>
+      <w:bookmarkStart w:id="49" w:name="_Toc24505818"/>
+      <w:r>
+        <w:t>Listar países</w:t>
+      </w:r>
+      <w:bookmarkEnd w:id="49"/>
+    </w:p>
+    <w:p>
+      <w:pPr>
+        <w:pStyle w:val="Ttulo3"/>
+      </w:pPr>
+      <w:bookmarkStart w:id="50" w:name="_Toc24505819"/>
+      <w:r>
+        <w:t>Inserir país</w:t>
+      </w:r>
+      <w:bookmarkEnd w:id="50"/>
+    </w:p>
+    <w:p>
+      <w:pPr>
+        <w:pStyle w:val="Ttulo3"/>
+      </w:pPr>
+      <w:bookmarkStart w:id="51" w:name="_Toc24505820"/>
+      <w:r>
+        <w:t>Alterar país</w:t>
+      </w:r>
+      <w:bookmarkEnd w:id="51"/>
+    </w:p>
+    <w:p>
+      <w:pPr>
+        <w:pStyle w:val="Ttulo3"/>
+      </w:pPr>
+      <w:bookmarkStart w:id="52" w:name="_Toc24505821"/>
+      <w:r>
+        <w:t>Excluir país</w:t>
+      </w:r>
+      <w:bookmarkEnd w:id="52"/>
     </w:p>
     <w:p/>
     <w:p>
       <w:pPr>
         <w:pStyle w:val="Ttulo2"/>
       </w:pPr>
-      <w:bookmarkStart w:id="26" w:name="_Toc24505780"/>
-      <w:r>
-        <w:t>Manter c</w:t>
-      </w:r>
-      <w:r>
-        <w:t>ontas a pagar</w:t>
-      </w:r>
-      <w:bookmarkEnd w:id="26"/>
-    </w:p>
-    <w:p>
-      <w:pPr>
-        <w:pStyle w:val="Ttulo3"/>
-      </w:pPr>
-      <w:bookmarkStart w:id="27" w:name="_Toc24505781"/>
-      <w:r>
-        <w:t>Listar contas a pagar</w:t>
-      </w:r>
-      <w:bookmarkEnd w:id="27"/>
-    </w:p>
-    <w:p>
-      <w:pPr>
-        <w:pStyle w:val="Ttulo3"/>
-      </w:pPr>
-      <w:bookmarkStart w:id="28" w:name="_Toc24505782"/>
-      <w:r>
-        <w:t>Inserir contas a pagar</w:t>
-      </w:r>
-      <w:bookmarkEnd w:id="28"/>
-    </w:p>
-    <w:p>
-      <w:pPr>
-        <w:pStyle w:val="Ttulo3"/>
-      </w:pPr>
-      <w:bookmarkStart w:id="29" w:name="_Toc24505783"/>
-      <w:r>
-        <w:t>Alterar contas a pagar</w:t>
-      </w:r>
-      <w:bookmarkEnd w:id="29"/>
-    </w:p>
-    <w:p>
-      <w:pPr>
-        <w:pStyle w:val="Ttulo3"/>
-      </w:pPr>
-      <w:bookmarkStart w:id="30" w:name="_Toc24505784"/>
-      <w:r>
-        <w:t>Desativar contas a pagar</w:t>
-      </w:r>
-      <w:bookmarkEnd w:id="30"/>
-    </w:p>
-    <w:p>
-      <w:pPr>
-        <w:pStyle w:val="Ttulo3"/>
-      </w:pPr>
-      <w:bookmarkStart w:id="31" w:name="_Toc24505785"/>
-      <w:r>
-        <w:t>Visualizar contas a pagar</w:t>
-      </w:r>
-      <w:bookmarkEnd w:id="31"/>
-    </w:p>
-    <w:p>
-      <w:pPr>
-        <w:pStyle w:val="Ttulo3"/>
-      </w:pPr>
-      <w:bookmarkStart w:id="32" w:name="_Toc24505786"/>
-      <w:r>
-        <w:t>Realizar pagamento conta a pagar</w:t>
-      </w:r>
-      <w:bookmarkEnd w:id="32"/>
+      <w:bookmarkStart w:id="53" w:name="_Toc24505822"/>
+      <w:r>
+        <w:t>Manter cadastro de p</w:t>
+      </w:r>
+      <w:r>
+        <w:t>rodutos</w:t>
+      </w:r>
+      <w:bookmarkEnd w:id="53"/>
+    </w:p>
+    <w:p>
+      <w:pPr>
+        <w:pStyle w:val="Ttulo3"/>
+      </w:pPr>
+      <w:bookmarkStart w:id="54" w:name="_Toc24505823"/>
+      <w:r>
+        <w:t>Listar produtos</w:t>
+      </w:r>
+      <w:bookmarkEnd w:id="54"/>
+    </w:p>
+    <w:p>
+      <w:pPr>
+        <w:pStyle w:val="Ttulo3"/>
+      </w:pPr>
+      <w:bookmarkStart w:id="55" w:name="_Toc24505824"/>
+      <w:r>
+        <w:t>Inserir</w:t>
+      </w:r>
+      <w:r>
+        <w:t xml:space="preserve"> produto</w:t>
+      </w:r>
+      <w:bookmarkEnd w:id="55"/>
+    </w:p>
+    <w:p>
+      <w:pPr>
+        <w:pStyle w:val="Ttulo3"/>
+      </w:pPr>
+      <w:bookmarkStart w:id="56" w:name="_Toc24505825"/>
+      <w:r>
+        <w:t>Alterar produto</w:t>
+      </w:r>
+      <w:bookmarkEnd w:id="56"/>
+    </w:p>
+    <w:p>
+      <w:pPr>
+        <w:pStyle w:val="Ttulo3"/>
+      </w:pPr>
+      <w:bookmarkStart w:id="57" w:name="_Toc24505826"/>
+      <w:r>
+        <w:t>Ex</w:t>
+      </w:r>
+      <w:r>
+        <w:t>c</w:t>
+      </w:r>
+      <w:r>
+        <w:t>luir</w:t>
+      </w:r>
+      <w:r>
+        <w:t xml:space="preserve"> produto</w:t>
+      </w:r>
+      <w:bookmarkEnd w:id="57"/>
     </w:p>
     <w:p/>
     <w:p>
       <w:pPr>
         <w:pStyle w:val="Ttulo2"/>
       </w:pPr>
-      <w:r>
-        <w:t>Manter cadastro de c</w:t>
-      </w:r>
-      <w:r>
-        <w:t>liente</w:t>
-      </w:r>
-      <w:r>
-        <w:tab/>
-      </w:r>
-    </w:p>
-    <w:p>
-      <w:pPr>
-        <w:pStyle w:val="Ttulo3"/>
-      </w:pPr>
-      <w:r>
-        <w:t>Listar cliente</w:t>
-      </w:r>
-    </w:p>
-    <w:p>
-      <w:pPr>
-        <w:pStyle w:val="Ttulo3"/>
-      </w:pPr>
-      <w:r>
-        <w:t>Inserir cliente</w:t>
-      </w:r>
-    </w:p>
-    <w:p>
-      <w:pPr>
-        <w:pStyle w:val="Ttulo3"/>
-      </w:pPr>
-      <w:r>
-        <w:t>Alterar cliente</w:t>
-      </w:r>
-    </w:p>
-    <w:p>
-      <w:pPr>
-        <w:pStyle w:val="Ttulo3"/>
-      </w:pPr>
-      <w:r>
-        <w:t>Excluir cliente</w:t>
-      </w:r>
-    </w:p>
-    <w:p>
-      <w:pPr>
-        <w:pStyle w:val="Ttulo3"/>
-      </w:pPr>
-      <w:r>
-        <w:t>Segunda via</w:t>
-      </w:r>
+      <w:bookmarkStart w:id="58" w:name="_Toc24505827"/>
+      <w:r>
+        <w:t>Manter cadastro de u</w:t>
+      </w:r>
+      <w:r>
+        <w:t>suários</w:t>
+      </w:r>
+      <w:bookmarkEnd w:id="58"/>
+    </w:p>
+    <w:p>
+      <w:pPr>
+        <w:pStyle w:val="Ttulo3"/>
+      </w:pPr>
+      <w:bookmarkStart w:id="59" w:name="_Toc24505828"/>
+      <w:r>
+        <w:t>Listar usuários</w:t>
+      </w:r>
+      <w:bookmarkEnd w:id="59"/>
+    </w:p>
+    <w:p>
+      <w:pPr>
+        <w:pStyle w:val="Ttulo3"/>
+      </w:pPr>
+      <w:bookmarkStart w:id="60" w:name="_Toc24505829"/>
+      <w:r>
+        <w:t>Inserir usuário</w:t>
+      </w:r>
+      <w:bookmarkEnd w:id="60"/>
+    </w:p>
+    <w:p>
+      <w:pPr>
+        <w:pStyle w:val="Ttulo3"/>
+      </w:pPr>
+      <w:bookmarkStart w:id="61" w:name="_Toc24505830"/>
+      <w:r>
+        <w:t>Alterar usuário</w:t>
+      </w:r>
+      <w:bookmarkEnd w:id="61"/>
+    </w:p>
+    <w:p>
+      <w:pPr>
+        <w:pStyle w:val="Ttulo3"/>
+      </w:pPr>
+      <w:bookmarkStart w:id="62" w:name="_Toc24505831"/>
+      <w:r>
+        <w:t>Excluir usuário</w:t>
+      </w:r>
+      <w:bookmarkEnd w:id="62"/>
     </w:p>
     <w:p/>
     <w:p>
       <w:pPr>
         <w:pStyle w:val="Ttulo2"/>
       </w:pPr>
-      <w:bookmarkStart w:id="33" w:name="_Toc24505787"/>
-      <w:r>
-        <w:t>Manter cadastro de e</w:t>
-      </w:r>
-      <w:r>
-        <w:t>stado</w:t>
-      </w:r>
-      <w:bookmarkEnd w:id="33"/>
-    </w:p>
-    <w:p>
-      <w:pPr>
-        <w:pStyle w:val="Ttulo3"/>
-      </w:pPr>
-      <w:bookmarkStart w:id="34" w:name="_Toc24505788"/>
-      <w:r>
-        <w:t>Listar estados</w:t>
-      </w:r>
-      <w:bookmarkEnd w:id="34"/>
-    </w:p>
-    <w:p>
-      <w:pPr>
-        <w:pStyle w:val="Ttulo3"/>
-      </w:pPr>
-      <w:bookmarkStart w:id="35" w:name="_Toc24505789"/>
-      <w:r>
-        <w:t>Inserir estado</w:t>
-      </w:r>
-      <w:bookmarkEnd w:id="35"/>
-    </w:p>
-    <w:p>
-      <w:pPr>
-        <w:pStyle w:val="Ttulo3"/>
-      </w:pPr>
-      <w:bookmarkStart w:id="36" w:name="_Toc24505790"/>
-      <w:r>
-        <w:t>Alterar estado</w:t>
-      </w:r>
-      <w:bookmarkEnd w:id="36"/>
-    </w:p>
-    <w:p>
-      <w:pPr>
-        <w:pStyle w:val="Ttulo3"/>
-      </w:pPr>
-      <w:bookmarkStart w:id="37" w:name="_Toc24505791"/>
-      <w:r>
-        <w:t>Excluir estado</w:t>
-      </w:r>
-      <w:bookmarkEnd w:id="37"/>
+      <w:bookmarkStart w:id="63" w:name="_Toc24505832"/>
+      <w:r>
+        <w:lastRenderedPageBreak/>
+        <w:t>Manter v</w:t>
+      </w:r>
+      <w:r>
+        <w:t>endas</w:t>
+      </w:r>
+      <w:bookmarkEnd w:id="63"/>
+    </w:p>
+    <w:p>
+      <w:pPr>
+        <w:pStyle w:val="Ttulo3"/>
+      </w:pPr>
+      <w:bookmarkStart w:id="64" w:name="_Toc24505833"/>
+      <w:r>
+        <w:t>Listar vendas</w:t>
+      </w:r>
+      <w:bookmarkEnd w:id="64"/>
+    </w:p>
+    <w:p>
+      <w:pPr>
+        <w:pStyle w:val="Ttulo3"/>
+      </w:pPr>
+      <w:bookmarkStart w:id="65" w:name="_Toc24505834"/>
+      <w:r>
+        <w:t>Inserir venda</w:t>
+      </w:r>
+      <w:bookmarkEnd w:id="65"/>
+    </w:p>
+    <w:p>
+      <w:pPr>
+        <w:pStyle w:val="Ttulo3"/>
+      </w:pPr>
+      <w:bookmarkStart w:id="66" w:name="_Toc24505835"/>
+      <w:r>
+        <w:t>Cancelar venda</w:t>
+      </w:r>
+      <w:bookmarkEnd w:id="66"/>
+    </w:p>
+    <w:p>
+      <w:pPr>
+        <w:pStyle w:val="Ttulo3"/>
+      </w:pPr>
+      <w:bookmarkStart w:id="67" w:name="_Toc24505836"/>
+      <w:r>
+        <w:t>Visualizar detalhes da venda</w:t>
+      </w:r>
+      <w:bookmarkEnd w:id="67"/>
+    </w:p>
+    <w:p>
+      <w:pPr>
+        <w:pStyle w:val="Ttulo3"/>
+      </w:pPr>
+      <w:r>
+        <w:t>Segunda via do cliente</w:t>
+      </w:r>
     </w:p>
     <w:p/>
     <w:p>
       <w:pPr>
         <w:pStyle w:val="Ttulo2"/>
       </w:pPr>
-      <w:bookmarkStart w:id="38" w:name="_Toc24505792"/>
-      <w:r>
-        <w:lastRenderedPageBreak/>
-        <w:t>Manter cadastro de f</w:t>
-      </w:r>
-      <w:r>
-        <w:t>orma de pagamento</w:t>
-      </w:r>
-      <w:bookmarkEnd w:id="38"/>
-      <w:r>
-        <w:t>s</w:t>
-      </w:r>
-      <w:bookmarkStart w:id="39" w:name="_GoBack"/>
-      <w:bookmarkEnd w:id="39"/>
-    </w:p>
-    <w:p>
-      <w:pPr>
-        <w:pStyle w:val="Ttulo3"/>
-      </w:pPr>
-      <w:bookmarkStart w:id="40" w:name="_Toc24505793"/>
-      <w:r>
-        <w:t>Listar formas de pagamentos</w:t>
-      </w:r>
-      <w:bookmarkEnd w:id="40"/>
-    </w:p>
-    <w:p>
-      <w:pPr>
-        <w:pStyle w:val="Ttulo3"/>
-      </w:pPr>
-      <w:bookmarkStart w:id="41" w:name="_Toc24505794"/>
-      <w:r>
-        <w:t>Inserir forma de pagamento</w:t>
-      </w:r>
-      <w:bookmarkEnd w:id="41"/>
-    </w:p>
-    <w:p>
-      <w:pPr>
-        <w:pStyle w:val="Ttulo3"/>
-      </w:pPr>
-      <w:bookmarkStart w:id="42" w:name="_Toc24505795"/>
-      <w:r>
-        <w:t>Alterar forma de pagamento</w:t>
-      </w:r>
-      <w:bookmarkEnd w:id="42"/>
-    </w:p>
-    <w:p>
-      <w:pPr>
-        <w:pStyle w:val="Ttulo3"/>
-      </w:pPr>
-      <w:bookmarkStart w:id="43" w:name="_Toc24505796"/>
-      <w:r>
-        <w:t>Excluir forma de pagamento</w:t>
-      </w:r>
-      <w:bookmarkEnd w:id="43"/>
-    </w:p>
-    <w:p>
-      <w:bookmarkStart w:id="44" w:name="_Toc24505797"/>
+      <w:r>
+        <w:t>Manter o</w:t>
+      </w:r>
+      <w:r>
+        <w:t>rdem de serviço</w:t>
+      </w:r>
+    </w:p>
+    <w:p>
+      <w:pPr>
+        <w:pStyle w:val="Ttulo3"/>
+      </w:pPr>
+      <w:r>
+        <w:t xml:space="preserve">Listar </w:t>
+      </w:r>
+      <w:r>
+        <w:t>o</w:t>
+      </w:r>
+      <w:r>
+        <w:t>rdem de serviço</w:t>
+      </w:r>
+    </w:p>
+    <w:p>
+      <w:pPr>
+        <w:pStyle w:val="Ttulo3"/>
+      </w:pPr>
+      <w:r>
+        <w:t xml:space="preserve">Inserir </w:t>
+      </w:r>
+      <w:r>
+        <w:t>o</w:t>
+      </w:r>
+      <w:r>
+        <w:t>rdem de serviço</w:t>
+      </w:r>
+    </w:p>
+    <w:p>
+      <w:pPr>
+        <w:pStyle w:val="Ttulo3"/>
+      </w:pPr>
+      <w:r>
+        <w:t xml:space="preserve">Cancelar </w:t>
+      </w:r>
+      <w:r>
+        <w:t>o</w:t>
+      </w:r>
+      <w:r>
+        <w:t>rdem de serviço</w:t>
+      </w:r>
+    </w:p>
+    <w:p>
+      <w:pPr>
+        <w:pStyle w:val="Ttulo3"/>
+      </w:pPr>
+      <w:r>
+        <w:t>Visualizar detalhes da</w:t>
+      </w:r>
+      <w:r>
+        <w:t xml:space="preserve"> o</w:t>
+      </w:r>
+      <w:r>
+        <w:t>rdem de serviço</w:t>
+      </w:r>
+    </w:p>
+    <w:p>
+      <w:pPr>
+        <w:pStyle w:val="Ttulo3"/>
+      </w:pPr>
+      <w:r>
+        <w:t xml:space="preserve">Visualizar </w:t>
+      </w:r>
+      <w:r>
+        <w:t>próxima o</w:t>
+      </w:r>
+      <w:r>
+        <w:t>rdem de serviço</w:t>
+      </w:r>
+    </w:p>
+    <w:p>
+      <w:pPr>
+        <w:pStyle w:val="Ttulo3"/>
+      </w:pPr>
+      <w:r>
+        <w:t xml:space="preserve">Visualizar </w:t>
+      </w:r>
+      <w:r>
+        <w:t>o</w:t>
+      </w:r>
+      <w:r>
+        <w:t>rdem de serviço</w:t>
+      </w:r>
+      <w:r>
+        <w:t xml:space="preserve"> domiciliares</w:t>
+      </w:r>
+    </w:p>
+    <w:p>
+      <w:pPr>
+        <w:pStyle w:val="Ttulo3"/>
+      </w:pPr>
+      <w:r>
+        <w:t>Segunda via do cliente</w:t>
+      </w:r>
+    </w:p>
+    <w:p/>
+    <w:p>
+      <w:pPr>
+        <w:pStyle w:val="Ttulo1"/>
+      </w:pPr>
+      <w:bookmarkStart w:id="68" w:name="_Toc24505837"/>
+      <w:r>
+        <w:t xml:space="preserve">Requisitos não </w:t>
+      </w:r>
+      <w:r>
+        <w:t>funcionais</w:t>
+      </w:r>
+      <w:bookmarkEnd w:id="68"/>
+    </w:p>
+    <w:p>
+      <w:pPr>
+        <w:rPr>
+          <w:szCs w:val="24"/>
+        </w:rPr>
+      </w:pPr>
     </w:p>
     <w:p>
       <w:pPr>
         <w:pStyle w:val="Ttulo2"/>
       </w:pPr>
-      <w:r>
-        <w:t>Manter cadastro de f</w:t>
-      </w:r>
-      <w:r>
-        <w:t>ornecedor</w:t>
-      </w:r>
-      <w:bookmarkEnd w:id="44"/>
-      <w:r>
-        <w:tab/>
-      </w:r>
-      <w:r>
-        <w:t>es</w:t>
-      </w:r>
-    </w:p>
-    <w:p>
-      <w:pPr>
-        <w:pStyle w:val="Ttulo3"/>
-      </w:pPr>
-      <w:bookmarkStart w:id="45" w:name="_Toc24505798"/>
-      <w:r>
-        <w:t>Listar fornecedores</w:t>
-      </w:r>
-      <w:bookmarkEnd w:id="45"/>
-    </w:p>
-    <w:p>
-      <w:pPr>
-        <w:pStyle w:val="Ttulo3"/>
-      </w:pPr>
-      <w:bookmarkStart w:id="46" w:name="_Toc24505799"/>
-      <w:r>
-        <w:t>Inserir fornecedor</w:t>
-      </w:r>
-      <w:bookmarkEnd w:id="46"/>
-    </w:p>
-    <w:p>
-      <w:pPr>
-        <w:pStyle w:val="Ttulo3"/>
-      </w:pPr>
-      <w:bookmarkStart w:id="47" w:name="_Toc24505800"/>
-      <w:r>
-        <w:t>Alterar fornecedor</w:t>
-      </w:r>
-      <w:bookmarkEnd w:id="47"/>
-    </w:p>
-    <w:p>
-      <w:pPr>
-        <w:pStyle w:val="Ttulo3"/>
-      </w:pPr>
-      <w:bookmarkStart w:id="48" w:name="_Toc24505801"/>
-      <w:r>
-        <w:t>Excluir fornecedor</w:t>
-      </w:r>
-      <w:bookmarkEnd w:id="48"/>
-    </w:p>
-    <w:p/>
-    <w:p>
-      <w:pPr>
-        <w:pStyle w:val="Ttulo2"/>
-      </w:pPr>
-      <w:bookmarkStart w:id="49" w:name="_Toc24505817"/>
-      <w:r>
-        <w:t>Manter cadastro de p</w:t>
-      </w:r>
-      <w:r>
-        <w:t>aíses</w:t>
-      </w:r>
-      <w:bookmarkEnd w:id="49"/>
-    </w:p>
-    <w:p>
-      <w:pPr>
-        <w:pStyle w:val="Ttulo3"/>
-      </w:pPr>
-      <w:bookmarkStart w:id="50" w:name="_Toc24505818"/>
-      <w:r>
-        <w:t>Listar países</w:t>
-      </w:r>
-      <w:bookmarkEnd w:id="50"/>
-    </w:p>
-    <w:p>
-      <w:pPr>
-        <w:pStyle w:val="Ttulo3"/>
-      </w:pPr>
-      <w:bookmarkStart w:id="51" w:name="_Toc24505819"/>
-      <w:r>
-        <w:t>Inserir país</w:t>
-      </w:r>
-      <w:bookmarkEnd w:id="51"/>
-    </w:p>
-    <w:p>
-      <w:pPr>
-        <w:pStyle w:val="Ttulo3"/>
-      </w:pPr>
-      <w:bookmarkStart w:id="52" w:name="_Toc24505820"/>
-      <w:r>
-        <w:t>Alterar país</w:t>
-      </w:r>
-      <w:bookmarkEnd w:id="52"/>
-    </w:p>
-    <w:p>
-      <w:pPr>
-        <w:pStyle w:val="Ttulo3"/>
-      </w:pPr>
-      <w:bookmarkStart w:id="53" w:name="_Toc24505821"/>
-      <w:r>
-        <w:t>Excluir país</w:t>
-      </w:r>
-      <w:bookmarkEnd w:id="53"/>
-    </w:p>
-    <w:p/>
-    <w:p>
-      <w:pPr>
-        <w:pStyle w:val="Ttulo2"/>
-      </w:pPr>
-      <w:bookmarkStart w:id="54" w:name="_Toc24505822"/>
-      <w:r>
-        <w:t>Manter cadastro de p</w:t>
-      </w:r>
-      <w:r>
-        <w:t>rodutos</w:t>
-      </w:r>
-      <w:bookmarkEnd w:id="54"/>
-    </w:p>
-    <w:p>
-      <w:pPr>
-        <w:pStyle w:val="Ttulo3"/>
-      </w:pPr>
-      <w:bookmarkStart w:id="55" w:name="_Toc24505823"/>
-      <w:r>
-        <w:t>Listar produtos</w:t>
-      </w:r>
-      <w:bookmarkEnd w:id="55"/>
-    </w:p>
-    <w:p>
-      <w:pPr>
-        <w:pStyle w:val="Ttulo3"/>
-      </w:pPr>
-      <w:bookmarkStart w:id="56" w:name="_Toc24505824"/>
-      <w:r>
-        <w:t>Inserir</w:t>
-      </w:r>
-      <w:r>
-        <w:t xml:space="preserve"> produto</w:t>
-      </w:r>
-      <w:bookmarkEnd w:id="56"/>
-    </w:p>
-    <w:p>
-      <w:pPr>
-        <w:pStyle w:val="Ttulo3"/>
-      </w:pPr>
-      <w:bookmarkStart w:id="57" w:name="_Toc24505825"/>
-      <w:r>
-        <w:t>Alterar produto</w:t>
-      </w:r>
-      <w:bookmarkEnd w:id="57"/>
-    </w:p>
-    <w:p>
-      <w:pPr>
-        <w:pStyle w:val="Ttulo3"/>
-      </w:pPr>
-      <w:bookmarkStart w:id="58" w:name="_Toc24505826"/>
-      <w:r>
-        <w:t>Ex</w:t>
-      </w:r>
-      <w:r>
-        <w:t>c</w:t>
-      </w:r>
-      <w:r>
-        <w:t>luir</w:t>
-      </w:r>
-      <w:r>
-        <w:t xml:space="preserve"> produto</w:t>
-      </w:r>
-      <w:bookmarkEnd w:id="58"/>
-    </w:p>
-    <w:p/>
-    <w:p>
-      <w:pPr>
-        <w:pStyle w:val="Ttulo2"/>
-      </w:pPr>
-      <w:bookmarkStart w:id="59" w:name="_Toc24505827"/>
-      <w:r>
-        <w:t>Manter cadastro de u</w:t>
-      </w:r>
-      <w:r>
-        <w:t>suários</w:t>
-      </w:r>
-      <w:bookmarkEnd w:id="59"/>
-    </w:p>
-    <w:p>
-      <w:pPr>
-        <w:pStyle w:val="Ttulo3"/>
-      </w:pPr>
-      <w:bookmarkStart w:id="60" w:name="_Toc24505828"/>
-      <w:r>
-        <w:t>Listar usuários</w:t>
-      </w:r>
-      <w:bookmarkEnd w:id="60"/>
-    </w:p>
-    <w:p>
-      <w:pPr>
-        <w:pStyle w:val="Ttulo3"/>
-      </w:pPr>
-      <w:bookmarkStart w:id="61" w:name="_Toc24505829"/>
-      <w:r>
-        <w:t>Inserir usuário</w:t>
-      </w:r>
-      <w:bookmarkEnd w:id="61"/>
-    </w:p>
-    <w:p>
-      <w:pPr>
-        <w:pStyle w:val="Ttulo3"/>
-      </w:pPr>
-      <w:bookmarkStart w:id="62" w:name="_Toc24505830"/>
-      <w:r>
-        <w:t>Alterar usuário</w:t>
-      </w:r>
-      <w:bookmarkEnd w:id="62"/>
-    </w:p>
-    <w:p>
-      <w:pPr>
-        <w:pStyle w:val="Ttulo3"/>
-      </w:pPr>
-      <w:bookmarkStart w:id="63" w:name="_Toc24505831"/>
-      <w:r>
-        <w:t>Excluir usuário</w:t>
-      </w:r>
-      <w:bookmarkEnd w:id="63"/>
-    </w:p>
-    <w:p/>
-    <w:p>
-      <w:pPr>
-        <w:pStyle w:val="Ttulo2"/>
-      </w:pPr>
-      <w:bookmarkStart w:id="64" w:name="_Toc24505832"/>
-      <w:r>
-        <w:t>Manter v</w:t>
-      </w:r>
-      <w:r>
-        <w:t>endas</w:t>
-      </w:r>
-      <w:bookmarkEnd w:id="64"/>
-    </w:p>
-    <w:p>
-      <w:pPr>
-        <w:pStyle w:val="Ttulo3"/>
-      </w:pPr>
-      <w:bookmarkStart w:id="65" w:name="_Toc24505833"/>
-      <w:r>
-        <w:t>Listar vendas</w:t>
-      </w:r>
-      <w:bookmarkEnd w:id="65"/>
-    </w:p>
-    <w:p>
-      <w:pPr>
-        <w:pStyle w:val="Ttulo3"/>
-      </w:pPr>
-      <w:bookmarkStart w:id="66" w:name="_Toc24505834"/>
-      <w:r>
-        <w:t>Inserir venda</w:t>
-      </w:r>
-      <w:bookmarkEnd w:id="66"/>
-    </w:p>
-    <w:p>
-      <w:pPr>
-        <w:pStyle w:val="Ttulo3"/>
-      </w:pPr>
-      <w:bookmarkStart w:id="67" w:name="_Toc24505835"/>
-      <w:r>
-        <w:t>Cancelar venda</w:t>
-      </w:r>
-      <w:bookmarkEnd w:id="67"/>
-    </w:p>
-    <w:p>
-      <w:pPr>
-        <w:pStyle w:val="Ttulo3"/>
-      </w:pPr>
-      <w:bookmarkStart w:id="68" w:name="_Toc24505836"/>
-      <w:r>
-        <w:t>Visualizar detalhes da venda</w:t>
-      </w:r>
-      <w:bookmarkEnd w:id="68"/>
-    </w:p>
-    <w:p>
-      <w:pPr>
-        <w:pStyle w:val="Ttulo3"/>
-      </w:pPr>
-      <w:r>
-        <w:t>Segunda via do cliente</w:t>
-      </w:r>
-    </w:p>
-    <w:p/>
-    <w:p>
-      <w:pPr>
-        <w:pStyle w:val="Ttulo2"/>
-      </w:pPr>
-      <w:r>
-        <w:lastRenderedPageBreak/>
-        <w:t>Manter o</w:t>
-      </w:r>
-      <w:r>
-        <w:t>rdem de serviço</w:t>
-      </w:r>
-    </w:p>
-    <w:p>
-      <w:pPr>
-        <w:pStyle w:val="Ttulo3"/>
-      </w:pPr>
-      <w:r>
-        <w:t xml:space="preserve">Listar </w:t>
-      </w:r>
-      <w:r>
-        <w:t>o</w:t>
-      </w:r>
-      <w:r>
-        <w:t>rdem de serviço</w:t>
-      </w:r>
-    </w:p>
-    <w:p>
-      <w:pPr>
-        <w:pStyle w:val="Ttulo3"/>
-      </w:pPr>
-      <w:r>
-        <w:t xml:space="preserve">Inserir </w:t>
-      </w:r>
-      <w:r>
-        <w:t>o</w:t>
-      </w:r>
-      <w:r>
-        <w:t>rdem de serviço</w:t>
-      </w:r>
-    </w:p>
-    <w:p>
-      <w:pPr>
-        <w:pStyle w:val="Ttulo3"/>
-      </w:pPr>
-      <w:r>
-        <w:t xml:space="preserve">Cancelar </w:t>
-      </w:r>
-      <w:r>
-        <w:t>o</w:t>
-      </w:r>
-      <w:r>
-        <w:t>rdem de serviço</w:t>
-      </w:r>
-    </w:p>
-    <w:p>
-      <w:pPr>
-        <w:pStyle w:val="Ttulo3"/>
-      </w:pPr>
-      <w:r>
-        <w:t>Visualizar detalhes da</w:t>
-      </w:r>
-      <w:r>
-        <w:t xml:space="preserve"> o</w:t>
-      </w:r>
-      <w:r>
-        <w:t>rdem de serviço</w:t>
-      </w:r>
-    </w:p>
-    <w:p>
-      <w:pPr>
-        <w:pStyle w:val="Ttulo3"/>
-      </w:pPr>
-      <w:r>
-        <w:t xml:space="preserve">Visualizar </w:t>
-      </w:r>
-      <w:r>
-        <w:t>próxima o</w:t>
-      </w:r>
-      <w:r>
-        <w:t>rdem de serviço</w:t>
-      </w:r>
-    </w:p>
-    <w:p>
-      <w:pPr>
-        <w:pStyle w:val="Ttulo3"/>
-      </w:pPr>
-      <w:r>
-        <w:t xml:space="preserve">Visualizar </w:t>
-      </w:r>
-      <w:r>
-        <w:t>o</w:t>
-      </w:r>
-      <w:r>
-        <w:t>rdem de serviço</w:t>
-      </w:r>
-      <w:r>
-        <w:t xml:space="preserve"> domiciliares</w:t>
-      </w:r>
-    </w:p>
-    <w:p>
-      <w:pPr>
-        <w:pStyle w:val="Ttulo3"/>
-      </w:pPr>
-      <w:r>
-        <w:t>Segunda via do cliente</w:t>
-      </w:r>
-    </w:p>
-    <w:p/>
-    <w:p>
-      <w:pPr>
-        <w:pStyle w:val="Ttulo1"/>
-      </w:pPr>
-      <w:bookmarkStart w:id="69" w:name="_Toc24505837"/>
-      <w:r>
-        <w:t xml:space="preserve">Requisitos não </w:t>
-      </w:r>
-      <w:r>
-        <w:t>funcionais</w:t>
+      <w:bookmarkStart w:id="69" w:name="_Toc24505838"/>
+      <w:r>
+        <w:t>Restrições</w:t>
       </w:r>
       <w:bookmarkEnd w:id="69"/>
-    </w:p>
-    <w:p>
-      <w:pPr>
-        <w:rPr>
-          <w:szCs w:val="24"/>
-        </w:rPr>
-      </w:pPr>
-    </w:p>
-    <w:p>
-      <w:pPr>
-        <w:pStyle w:val="Ttulo2"/>
-        <w:rPr>
-          <w:b w:val="0"/>
-          <w:bCs w:val="0"/>
-        </w:rPr>
-      </w:pPr>
-      <w:bookmarkStart w:id="70" w:name="_Toc24505838"/>
-      <w:r>
-        <w:t>Restrições</w:t>
-      </w:r>
-      <w:bookmarkEnd w:id="70"/>
     </w:p>
     <w:p>
       <w:pPr>
@@ -2027,7 +2793,25 @@
           <w:szCs w:val="24"/>
           <w:lang w:val="en-US"/>
         </w:rPr>
-        <w:t>Tela no formato 1920 x 1080 pixels;</w:t>
+        <w:t xml:space="preserve">Tela no </w:t>
+      </w:r>
+      <w:proofErr w:type="spellStart"/>
+      <w:r>
+        <w:rPr>
+          <w:sz w:val="24"/>
+          <w:szCs w:val="24"/>
+          <w:lang w:val="en-US"/>
+        </w:rPr>
+        <w:t>formato</w:t>
+      </w:r>
+      <w:proofErr w:type="spellEnd"/>
+      <w:r>
+        <w:rPr>
+          <w:sz w:val="24"/>
+          <w:szCs w:val="24"/>
+          <w:lang w:val="en-US"/>
+        </w:rPr>
+        <w:t xml:space="preserve"> 1920 x 1080 pixels;</w:t>
       </w:r>
     </w:p>
     <w:p>
@@ -2067,14 +2851,8 @@
     <w:p>
       <w:pPr>
         <w:pStyle w:val="Ttulo2"/>
-        <w:rPr>
-          <w:color w:val="auto"/>
-        </w:rPr>
-      </w:pPr>
-      <w:r>
-        <w:rPr>
-          <w:color w:val="auto"/>
-        </w:rPr>
+      </w:pPr>
+      <w:r>
         <w:t>Performance</w:t>
       </w:r>
     </w:p>
@@ -2213,6 +2991,14 @@
     <w:p>
       <w:pPr>
         <w:pStyle w:val="Ttulo2"/>
+      </w:pPr>
+      <w:r>
+        <w:t>Segurança</w:t>
+      </w:r>
+    </w:p>
+    <w:p>
+      <w:pPr>
+        <w:ind w:left="708"/>
         <w:rPr>
           <w:color w:val="auto"/>
         </w:rPr>
@@ -2221,7 +3007,7 @@
         <w:rPr>
           <w:color w:val="auto"/>
         </w:rPr>
-        <w:t>Segurança</w:t>
+        <w:t>A utilização de usuários e senha para acesso do sistema.</w:t>
       </w:r>
     </w:p>
     <w:p>
@@ -2231,32 +3017,13 @@
           <w:color w:val="auto"/>
         </w:rPr>
       </w:pPr>
-      <w:r>
-        <w:rPr>
-          <w:color w:val="auto"/>
-        </w:rPr>
-        <w:t>A utilização de usuários e senha para acesso do sistema.</w:t>
-      </w:r>
-    </w:p>
-    <w:p>
-      <w:pPr>
-        <w:ind w:left="708"/>
-        <w:rPr>
-          <w:color w:val="auto"/>
-        </w:rPr>
-      </w:pPr>
     </w:p>
     <w:p>
       <w:pPr>
         <w:pStyle w:val="Ttulo2"/>
-        <w:rPr>
-          <w:color w:val="auto"/>
-        </w:rPr>
-      </w:pPr>
-      <w:r>
-        <w:rPr>
-          <w:color w:val="auto"/>
-        </w:rPr>
+      </w:pPr>
+      <w:r>
+        <w:lastRenderedPageBreak/>
         <w:t>Disponibilidade</w:t>
       </w:r>
     </w:p>
@@ -3274,7 +4041,7 @@
   <w:abstractNum w:abstractNumId="10" w15:restartNumberingAfterBreak="0">
     <w:nsid w:val="41853D00"/>
     <w:multiLevelType w:val="multilevel"/>
-    <w:tmpl w:val="F81E5D88"/>
+    <w:tmpl w:val="7CC03CBC"/>
     <w:lvl w:ilvl="0">
       <w:start w:val="1"/>
       <w:numFmt w:val="decimal"/>
@@ -4548,7 +5315,7 @@
     <w:uiPriority w:val="9"/>
     <w:unhideWhenUsed/>
     <w:qFormat/>
-    <w:rsid w:val="00B7204F"/>
+    <w:rsid w:val="008572DB"/>
     <w:pPr>
       <w:keepNext/>
       <w:keepLines/>
@@ -4664,7 +5431,7 @@
     <w:basedOn w:val="Fontepargpadro"/>
     <w:link w:val="Ttulo2"/>
     <w:uiPriority w:val="9"/>
-    <w:rsid w:val="00B7204F"/>
+    <w:rsid w:val="008572DB"/>
     <w:rPr>
       <w:rFonts w:eastAsiaTheme="majorEastAsia" w:cs="Arial"/>
       <w:b/>

</xml_diff>

<commit_message>
Documentação entrega Semestre 1
</commit_message>
<xml_diff>
--- a/Documentação/Documento de visão/Documento de visão.docx
+++ b/Documentação/Documento de visão/Documento de visão.docx
@@ -232,159 +232,12 @@
         <w:t>20</w:t>
       </w:r>
     </w:p>
-    <w:p/>
-    <w:p>
-      <w:pPr>
-        <w:rPr>
-          <w:color w:val="FF0000"/>
-        </w:rPr>
-      </w:pPr>
-      <w:r>
-        <w:rPr>
-          <w:color w:val="FF0000"/>
-        </w:rPr>
-        <w:t>Documento de visão</w:t>
-      </w:r>
-    </w:p>
-    <w:p>
-      <w:pPr>
-        <w:rPr>
-          <w:color w:val="FF0000"/>
-        </w:rPr>
-      </w:pPr>
-      <w:r>
-        <w:rPr>
-          <w:color w:val="FF0000"/>
-        </w:rPr>
-        <w:t>Requisitos funcionais e não funcionais</w:t>
-      </w:r>
-    </w:p>
-    <w:p>
-      <w:pPr>
-        <w:rPr>
-          <w:color w:val="FF0000"/>
-        </w:rPr>
-      </w:pPr>
-      <w:r>
-        <w:rPr>
-          <w:color w:val="FF0000"/>
-        </w:rPr>
-        <w:t>An</w:t>
-      </w:r>
-      <w:r>
-        <w:rPr>
-          <w:color w:val="FF0000"/>
-        </w:rPr>
-        <w:t>á</w:t>
-      </w:r>
-      <w:r>
-        <w:rPr>
-          <w:color w:val="FF0000"/>
-        </w:rPr>
-        <w:t>lise/levantamento de requisitos</w:t>
-      </w:r>
-    </w:p>
-    <w:p>
-      <w:pPr>
-        <w:ind w:left="360" w:hanging="360"/>
-        <w:rPr>
-          <w:color w:val="FF0000"/>
-        </w:rPr>
-      </w:pPr>
-    </w:p>
-    <w:p>
-      <w:pPr>
-        <w:ind w:left="360" w:hanging="360"/>
-        <w:rPr>
-          <w:color w:val="FF0000"/>
-        </w:rPr>
-      </w:pPr>
-      <w:r>
-        <w:rPr>
-          <w:color w:val="FF0000"/>
-        </w:rPr>
-        <w:t>Diagrama de caso de uso</w:t>
-      </w:r>
-    </w:p>
-    <w:p>
-      <w:pPr>
-        <w:ind w:left="360" w:hanging="360"/>
-        <w:rPr>
-          <w:color w:val="FF0000"/>
-        </w:rPr>
-      </w:pPr>
-      <w:r>
-        <w:rPr>
-          <w:color w:val="FF0000"/>
-        </w:rPr>
-        <w:t>Descrição de caso de uso</w:t>
-      </w:r>
-    </w:p>
-    <w:p>
-      <w:pPr>
-        <w:ind w:left="360" w:hanging="360"/>
-        <w:rPr>
-          <w:color w:val="FF0000"/>
-        </w:rPr>
-      </w:pPr>
-      <w:r>
-        <w:rPr>
-          <w:color w:val="FF0000"/>
-        </w:rPr>
-        <w:t>DER</w:t>
-      </w:r>
-    </w:p>
-    <w:p>
-      <w:pPr>
-        <w:ind w:left="360" w:hanging="360"/>
-        <w:rPr>
-          <w:color w:val="FF0000"/>
-        </w:rPr>
-      </w:pPr>
-      <w:r>
-        <w:rPr>
-          <w:color w:val="FF0000"/>
-        </w:rPr>
-        <w:t>Dicion</w:t>
-      </w:r>
-      <w:r>
-        <w:rPr>
-          <w:color w:val="FF0000"/>
-        </w:rPr>
-        <w:t>á</w:t>
-      </w:r>
-      <w:r>
-        <w:rPr>
-          <w:color w:val="FF0000"/>
-        </w:rPr>
-        <w:t>rio de dados</w:t>
-      </w:r>
-    </w:p>
-    <w:p>
-      <w:pPr>
-        <w:ind w:left="360" w:hanging="360"/>
-        <w:rPr>
-          <w:color w:val="FF0000"/>
-        </w:rPr>
-      </w:pPr>
-      <w:r>
-        <w:rPr>
-          <w:color w:val="FF0000"/>
-        </w:rPr>
-        <w:t>Diagrama de classe</w:t>
-      </w:r>
-    </w:p>
-    <w:p>
-      <w:pPr>
-        <w:ind w:left="360" w:hanging="360"/>
-      </w:pPr>
-    </w:p>
-    <w:p/>
     <w:p>
       <w:pPr>
         <w:pStyle w:val="Ttulo1"/>
       </w:pPr>
       <w:r>
+        <w:lastRenderedPageBreak/>
         <w:t>Introdução</w:t>
       </w:r>
     </w:p>
@@ -595,110 +448,108 @@
       <w:pPr>
         <w:pStyle w:val="SemEspaamento"/>
         <w:ind w:firstLine="708"/>
-      </w:pPr>
-      <w:r>
         <w:rPr>
           <w:color w:val="auto"/>
         </w:rPr>
-        <w:t xml:space="preserve">As atividades da empresa se concentram na manutenção </w:t>
-      </w:r>
+      </w:pPr>
       <w:r>
         <w:rPr>
           <w:color w:val="auto"/>
         </w:rPr>
+        <w:t>Esta teve início as atividades em 2008,</w:t>
+      </w:r>
+      <w:r>
+        <w:rPr>
+          <w:color w:val="auto"/>
+        </w:rPr>
+        <w:t xml:space="preserve"> no endereço rua 7 de setembro número 530, sala 02 - missal,</w:t>
+      </w:r>
+      <w:r>
+        <w:rPr>
+          <w:color w:val="auto"/>
+        </w:rPr>
+        <w:t xml:space="preserve"> </w:t>
+      </w:r>
+      <w:r>
+        <w:rPr>
+          <w:color w:val="auto"/>
+        </w:rPr>
+        <w:t>com o objetivo de fornecer assistência técnica de qualidade para a cidade</w:t>
+      </w:r>
+      <w:r>
+        <w:rPr>
+          <w:color w:val="auto"/>
+        </w:rPr>
+        <w:t>. No início havia um</w:t>
+      </w:r>
+      <w:r>
+        <w:rPr>
+          <w:color w:val="auto"/>
+        </w:rPr>
+        <w:t xml:space="preserve"> único colaborador </w:t>
+      </w:r>
+      <w:r>
+        <w:rPr>
+          <w:color w:val="auto"/>
+        </w:rPr>
+        <w:t>qu</w:t>
+      </w:r>
+      <w:r>
+        <w:rPr>
+          <w:color w:val="auto"/>
+        </w:rPr>
         <w:t>e</w:t>
       </w:r>
       <w:r>
         <w:rPr>
           <w:color w:val="auto"/>
         </w:rPr>
-        <w:t xml:space="preserve"> prestação de serviços de bens de uso domésticos, como </w:t>
-      </w:r>
-      <w:proofErr w:type="spellStart"/>
+        <w:t xml:space="preserve"> também era o</w:t>
+      </w:r>
       <w:r>
         <w:rPr>
           <w:color w:val="auto"/>
         </w:rPr>
-        <w:t>TV’s</w:t>
-      </w:r>
-      <w:proofErr w:type="spellEnd"/>
+        <w:t xml:space="preserve"> dono</w:t>
+      </w:r>
       <w:r>
         <w:rPr>
           <w:color w:val="auto"/>
         </w:rPr>
-        <w:t xml:space="preserve">, computadores, receptores para TV, celulares, e </w:t>
+        <w:t xml:space="preserve"> </w:t>
       </w:r>
       <w:r>
         <w:rPr>
           <w:color w:val="auto"/>
         </w:rPr>
-        <w:t xml:space="preserve">a </w:t>
+        <w:t xml:space="preserve">estava à disposição da empresa, trabalhando tanto quanto atendente, técnico e outras funções necessária para o funcionamento da mesma. No ano seguinte </w:t>
       </w:r>
       <w:r>
         <w:rPr>
           <w:color w:val="auto"/>
         </w:rPr>
-        <w:t>instalação</w:t>
-      </w:r>
-      <w:r>
-        <w:t xml:space="preserve"> destes. O estabelecimento comercializa produtos da mesma natureza</w:t>
-      </w:r>
-      <w:r>
-        <w:t xml:space="preserve"> e</w:t>
-      </w:r>
-      <w:r>
-        <w:t xml:space="preserve"> oferec</w:t>
-      </w:r>
-      <w:r>
-        <w:t>en</w:t>
-      </w:r>
-      <w:r>
-        <w:t xml:space="preserve">do mão de obra técnica para a instalação de </w:t>
-      </w:r>
-      <w:r>
-        <w:lastRenderedPageBreak/>
-        <w:t xml:space="preserve">produtos comprados de terceiros, tanto quanto </w:t>
-      </w:r>
-      <w:proofErr w:type="spellStart"/>
-      <w:r>
-        <w:t>TV’s</w:t>
-      </w:r>
-      <w:proofErr w:type="spellEnd"/>
-      <w:r>
-        <w:t>, receptores, computadores, internet entre outros.</w:t>
+        <w:t>empresa</w:t>
+      </w:r>
+      <w:r>
+        <w:rPr>
+          <w:color w:val="auto"/>
+        </w:rPr>
+        <w:t xml:space="preserve"> compra os equipamentos de uma loja de assistência de informática, assim melhorando o ferramental a disposição e tendo um aumento da capacidade de demandas.</w:t>
       </w:r>
     </w:p>
     <w:p>
       <w:pPr>
         <w:pStyle w:val="SemEspaamento"/>
         <w:ind w:firstLine="708"/>
-      </w:pPr>
-      <w:r>
-        <w:t xml:space="preserve"> O atendimento para manutenção de eletrônicos</w:t>
-      </w:r>
-      <w:r>
-        <w:t xml:space="preserve"> defeituosos</w:t>
-      </w:r>
-      <w:r>
-        <w:t xml:space="preserve"> pode</w:t>
-      </w:r>
-      <w:r>
-        <w:t>m</w:t>
-      </w:r>
-      <w:r>
-        <w:t xml:space="preserve"> ser </w:t>
-      </w:r>
-      <w:r>
-        <w:t>realizadas</w:t>
-      </w:r>
-      <w:r>
-        <w:t xml:space="preserve"> tanto quanto levando o equipamento para a loja ou solicitando a visita técnica domiciliar, quando solicitado a visita técnica e o domicilio não se encontra no perímetro urbano é adicionado um valor </w:t>
-      </w:r>
-      <w:r>
-        <w:t>de deslocamento</w:t>
-      </w:r>
-      <w:r>
-        <w:t>.</w:t>
+        <w:rPr>
+          <w:color w:val="auto"/>
+        </w:rPr>
+      </w:pPr>
+      <w:r>
+        <w:rPr>
+          <w:color w:val="auto"/>
+        </w:rPr>
+        <w:t xml:space="preserve">Na data da elaboração deste (05/2020), empresa está localizada em uma edificação própria aonde é a residência do dono, e já possui a disposição um funcionário, trabalhando como técnico e também conta com a ajuda de sua esposa como secretaria e administradora da empresa. </w:t>
       </w:r>
     </w:p>
     <w:p>
@@ -707,7 +558,129 @@
         <w:ind w:firstLine="708"/>
       </w:pPr>
       <w:r>
-        <w:t>Além de oferecer assistência técnica são comercializados produtos de varejo dos mais variados tipos do segmento, como componentes eletrônicos de circuitos,</w:t>
+        <w:rPr>
+          <w:color w:val="auto"/>
+        </w:rPr>
+        <w:t xml:space="preserve">As atividades da empresa </w:t>
+      </w:r>
+      <w:r>
+        <w:rPr>
+          <w:color w:val="auto"/>
+        </w:rPr>
+        <w:t xml:space="preserve">desde o início, </w:t>
+      </w:r>
+      <w:r>
+        <w:rPr>
+          <w:color w:val="auto"/>
+        </w:rPr>
+        <w:t xml:space="preserve">se concentra na manutenção </w:t>
+      </w:r>
+      <w:r>
+        <w:rPr>
+          <w:color w:val="auto"/>
+        </w:rPr>
+        <w:t>e</w:t>
+      </w:r>
+      <w:r>
+        <w:rPr>
+          <w:color w:val="auto"/>
+        </w:rPr>
+        <w:t xml:space="preserve"> prestação de serviços de bens de uso domésticos, como </w:t>
+      </w:r>
+      <w:proofErr w:type="spellStart"/>
+      <w:r>
+        <w:rPr>
+          <w:color w:val="auto"/>
+        </w:rPr>
+        <w:t>TV’s</w:t>
+      </w:r>
+      <w:proofErr w:type="spellEnd"/>
+      <w:r>
+        <w:rPr>
+          <w:color w:val="auto"/>
+        </w:rPr>
+        <w:t xml:space="preserve">, computadores, receptores para TV, celulares, e </w:t>
+      </w:r>
+      <w:r>
+        <w:rPr>
+          <w:color w:val="auto"/>
+        </w:rPr>
+        <w:t xml:space="preserve">a </w:t>
+      </w:r>
+      <w:r>
+        <w:rPr>
+          <w:color w:val="auto"/>
+        </w:rPr>
+        <w:t>instalação</w:t>
+      </w:r>
+      <w:r>
+        <w:t xml:space="preserve"> destes. O estabelecimento comercializa produtos da mesma natureza</w:t>
+      </w:r>
+      <w:r>
+        <w:t xml:space="preserve"> e</w:t>
+      </w:r>
+      <w:r>
+        <w:t xml:space="preserve"> oferec</w:t>
+      </w:r>
+      <w:r>
+        <w:t>en</w:t>
+      </w:r>
+      <w:r>
+        <w:t xml:space="preserve">do mão de obra técnica para a instalação de produtos comprados de terceiros, tanto quanto </w:t>
+      </w:r>
+      <w:proofErr w:type="spellStart"/>
+      <w:r>
+        <w:t>TV’s</w:t>
+      </w:r>
+      <w:proofErr w:type="spellEnd"/>
+      <w:r>
+        <w:t>, receptores, computadores, internet entre outros.</w:t>
+      </w:r>
+    </w:p>
+    <w:p>
+      <w:pPr>
+        <w:pStyle w:val="SemEspaamento"/>
+        <w:ind w:firstLine="708"/>
+      </w:pPr>
+      <w:r>
+        <w:t xml:space="preserve"> O atendimento para manutenção de eletrônicos</w:t>
+      </w:r>
+      <w:r>
+        <w:t xml:space="preserve"> defeituosos</w:t>
+      </w:r>
+      <w:r>
+        <w:t xml:space="preserve"> pode</w:t>
+      </w:r>
+      <w:r>
+        <w:t>m</w:t>
+      </w:r>
+      <w:r>
+        <w:t xml:space="preserve"> ser </w:t>
+      </w:r>
+      <w:r>
+        <w:t>realizadas</w:t>
+      </w:r>
+      <w:r>
+        <w:t xml:space="preserve"> tanto quanto levando o equipamento para a loja ou solicitando a visita técnica domiciliar, quando solicitado a visita técnica e o domicilio não se encontra no perímetro urbano é adicionado um valor </w:t>
+      </w:r>
+      <w:r>
+        <w:t>de deslocamento</w:t>
+      </w:r>
+      <w:r>
+        <w:t>.</w:t>
+      </w:r>
+    </w:p>
+    <w:p>
+      <w:pPr>
+        <w:pStyle w:val="SemEspaamento"/>
+        <w:ind w:firstLine="708"/>
+      </w:pPr>
+      <w:r>
+        <w:t xml:space="preserve">Além de oferecer assistência técnica são comercializados produtos de varejo dos mais variados tipos do segmento, como componentes eletrônicos de </w:t>
+      </w:r>
+      <w:r>
+        <w:lastRenderedPageBreak/>
+        <w:t>circuitos,</w:t>
       </w:r>
       <w:r>
         <w:t xml:space="preserve"> </w:t>
@@ -780,7 +753,6 @@
     </w:p>
     <w:p>
       <w:pPr>
-        <w:ind w:firstLine="360"/>
         <w:rPr>
           <w:color w:val="auto"/>
         </w:rPr>
@@ -1173,10 +1145,10 @@
           <w:noProof/>
         </w:rPr>
         <w:drawing>
-          <wp:inline distT="0" distB="0" distL="0" distR="0" wp14:anchorId="1757BBB6" wp14:editId="3E68BE12">
-            <wp:extent cx="8687205" cy="5219065"/>
-            <wp:effectExtent l="317" t="0" r="318" b="317"/>
-            <wp:docPr id="2" name="Imagem 2"/>
+          <wp:inline distT="0" distB="0" distL="0" distR="0" wp14:anchorId="2A2D01F7" wp14:editId="3E02BE59">
+            <wp:extent cx="8590142" cy="5713608"/>
+            <wp:effectExtent l="9525" t="0" r="0" b="0"/>
+            <wp:docPr id="6" name="Imagem 6"/>
             <wp:cNvGraphicFramePr>
               <a:graphicFrameLocks xmlns:a="http://schemas.openxmlformats.org/drawingml/2006/main" noChangeAspect="1"/>
             </wp:cNvGraphicFramePr>
@@ -1205,7 +1177,7 @@
                   <pic:spPr bwMode="auto">
                     <a:xfrm rot="5400000">
                       <a:off x="0" y="0"/>
-                      <a:ext cx="8696988" cy="5224943"/>
+                      <a:ext cx="8612203" cy="5728281"/>
                     </a:xfrm>
                     <a:prstGeom prst="rect">
                       <a:avLst/>
@@ -1260,14 +1232,11 @@
     </w:p>
     <w:p>
       <w:r>
-        <w:rPr>
-          <w:noProof/>
-        </w:rPr>
         <w:drawing>
-          <wp:inline distT="0" distB="0" distL="0" distR="0" wp14:anchorId="3F801883" wp14:editId="048ED53B">
-            <wp:extent cx="5400040" cy="1289050"/>
-            <wp:effectExtent l="0" t="0" r="0" b="6350"/>
-            <wp:docPr id="3" name="Imagem 3"/>
+          <wp:inline distT="0" distB="0" distL="0" distR="0" wp14:anchorId="56D14A62" wp14:editId="1C5AC8B8">
+            <wp:extent cx="5400040" cy="3037205"/>
+            <wp:effectExtent l="0" t="0" r="0" b="0"/>
+            <wp:docPr id="29" name="Imagem 29"/>
             <wp:cNvGraphicFramePr>
               <a:graphicFrameLocks xmlns:a="http://schemas.openxmlformats.org/drawingml/2006/main" noChangeAspect="1"/>
             </wp:cNvGraphicFramePr>
@@ -1287,7 +1256,7 @@
                   <pic:spPr>
                     <a:xfrm>
                       <a:off x="0" y="0"/>
-                      <a:ext cx="5400040" cy="1289050"/>
+                      <a:ext cx="5400040" cy="3037205"/>
                     </a:xfrm>
                     <a:prstGeom prst="rect">
                       <a:avLst/>
@@ -1307,14 +1276,11 @@
     </w:p>
     <w:p>
       <w:r>
-        <w:rPr>
-          <w:noProof/>
-        </w:rPr>
         <w:drawing>
-          <wp:inline distT="0" distB="0" distL="0" distR="0" wp14:anchorId="32D22227" wp14:editId="0FC89895">
-            <wp:extent cx="5400040" cy="807720"/>
-            <wp:effectExtent l="0" t="0" r="0" b="0"/>
-            <wp:docPr id="4" name="Imagem 4"/>
+          <wp:inline distT="0" distB="0" distL="0" distR="0" wp14:anchorId="52EDC8C4" wp14:editId="7C576CA5">
+            <wp:extent cx="5400040" cy="3038475"/>
+            <wp:effectExtent l="0" t="0" r="0" b="9525"/>
+            <wp:docPr id="20" name="Imagem 20"/>
             <wp:cNvGraphicFramePr>
               <a:graphicFrameLocks xmlns:a="http://schemas.openxmlformats.org/drawingml/2006/main" noChangeAspect="1"/>
             </wp:cNvGraphicFramePr>
@@ -1334,7 +1300,7 @@
                   <pic:spPr>
                     <a:xfrm>
                       <a:off x="0" y="0"/>
-                      <a:ext cx="5400040" cy="807720"/>
+                      <a:ext cx="5400040" cy="3038475"/>
                     </a:xfrm>
                     <a:prstGeom prst="rect">
                       <a:avLst/>
@@ -1347,6 +1313,10 @@
         </w:drawing>
       </w:r>
     </w:p>
+    <w:p/>
+    <w:p/>
+    <w:p/>
+    <w:p/>
     <w:p>
       <w:pPr>
         <w:pStyle w:val="PargrafodaLista"/>
@@ -1362,6 +1332,7 @@
         <w:rPr>
           <w:noProof/>
         </w:rPr>
+        <w:lastRenderedPageBreak/>
         <w:t>Dicionário de Dados</w:t>
       </w:r>
     </w:p>
@@ -1622,7 +1593,6 @@
       </w:tr>
     </w:tbl>
     <w:p/>
-    <w:p/>
     <w:p>
       <w:pPr>
         <w:pStyle w:val="Ttulo2"/>
@@ -1663,14 +1633,11 @@
     </w:p>
     <w:p>
       <w:r>
-        <w:rPr>
-          <w:noProof/>
-        </w:rPr>
         <w:drawing>
-          <wp:inline distT="0" distB="0" distL="0" distR="0" wp14:anchorId="53B7C9F3" wp14:editId="4CCB613E">
-            <wp:extent cx="5400040" cy="1273175"/>
-            <wp:effectExtent l="0" t="0" r="0" b="3175"/>
-            <wp:docPr id="32" name="Imagem 32"/>
+          <wp:inline distT="0" distB="0" distL="0" distR="0" wp14:anchorId="08F93402" wp14:editId="650A898D">
+            <wp:extent cx="5136543" cy="2878735"/>
+            <wp:effectExtent l="0" t="0" r="6985" b="0"/>
+            <wp:docPr id="24" name="Imagem 24"/>
             <wp:cNvGraphicFramePr>
               <a:graphicFrameLocks xmlns:a="http://schemas.openxmlformats.org/drawingml/2006/main" noChangeAspect="1"/>
             </wp:cNvGraphicFramePr>
@@ -1690,7 +1657,7 @@
                   <pic:spPr>
                     <a:xfrm>
                       <a:off x="0" y="0"/>
-                      <a:ext cx="5400040" cy="1273175"/>
+                      <a:ext cx="5166363" cy="2895448"/>
                     </a:xfrm>
                     <a:prstGeom prst="rect">
                       <a:avLst/>
@@ -1703,25 +1670,16 @@
         </w:drawing>
       </w:r>
     </w:p>
-    <w:p/>
-    <w:p/>
-    <w:p/>
-    <w:p/>
     <w:p>
       <w:r>
         <w:t>Cadastro</w:t>
       </w:r>
-    </w:p>
-    <w:p>
-      <w:r>
-        <w:rPr>
-          <w:noProof/>
-        </w:rPr>
+      <w:r>
         <w:drawing>
-          <wp:inline distT="0" distB="0" distL="0" distR="0" wp14:anchorId="315E6BEE" wp14:editId="15A3EFC6">
-            <wp:extent cx="5400040" cy="1194435"/>
-            <wp:effectExtent l="0" t="0" r="0" b="0"/>
-            <wp:docPr id="33" name="Imagem 33"/>
+          <wp:inline distT="0" distB="0" distL="0" distR="0" wp14:anchorId="1D74DE28" wp14:editId="1DEAC90E">
+            <wp:extent cx="5136515" cy="2903484"/>
+            <wp:effectExtent l="0" t="0" r="6985" b="0"/>
+            <wp:docPr id="25" name="Imagem 25"/>
             <wp:cNvGraphicFramePr>
               <a:graphicFrameLocks xmlns:a="http://schemas.openxmlformats.org/drawingml/2006/main" noChangeAspect="1"/>
             </wp:cNvGraphicFramePr>
@@ -1741,7 +1699,7 @@
                   <pic:spPr>
                     <a:xfrm>
                       <a:off x="0" y="0"/>
-                      <a:ext cx="5400040" cy="1194435"/>
+                      <a:ext cx="5166601" cy="2920491"/>
                     </a:xfrm>
                     <a:prstGeom prst="rect">
                       <a:avLst/>
@@ -1754,7 +1712,6 @@
         </w:drawing>
       </w:r>
     </w:p>
-    <w:p/>
     <w:p>
       <w:pPr>
         <w:pStyle w:val="PargrafodaLista"/>
@@ -1770,6 +1727,7 @@
         <w:rPr>
           <w:noProof/>
         </w:rPr>
+        <w:lastRenderedPageBreak/>
         <w:t>Dicionário de Dados</w:t>
       </w:r>
     </w:p>
@@ -2143,7 +2101,6 @@
       </w:tr>
     </w:tbl>
     <w:p/>
-    <w:p/>
     <w:p>
       <w:pPr>
         <w:pStyle w:val="Ttulo2"/>
@@ -2193,10 +2150,10 @@
           <w:noProof/>
         </w:rPr>
         <w:drawing>
-          <wp:inline distT="0" distB="0" distL="0" distR="0" wp14:anchorId="6B05F755" wp14:editId="2C5D62CC">
-            <wp:extent cx="5400040" cy="1324610"/>
-            <wp:effectExtent l="0" t="0" r="0" b="3175"/>
-            <wp:docPr id="8" name="Imagem 8"/>
+          <wp:inline distT="0" distB="0" distL="0" distR="0" wp14:anchorId="087AD6F2" wp14:editId="56729EBC">
+            <wp:extent cx="5400040" cy="3037840"/>
+            <wp:effectExtent l="0" t="0" r="0" b="0"/>
+            <wp:docPr id="38" name="Imagem 38"/>
             <wp:cNvGraphicFramePr>
               <a:graphicFrameLocks xmlns:a="http://schemas.openxmlformats.org/drawingml/2006/main" noChangeAspect="1"/>
             </wp:cNvGraphicFramePr>
@@ -2216,7 +2173,7 @@
                   <pic:spPr>
                     <a:xfrm>
                       <a:off x="0" y="0"/>
-                      <a:ext cx="5400040" cy="1324610"/>
+                      <a:ext cx="5400040" cy="3037840"/>
                     </a:xfrm>
                     <a:prstGeom prst="rect">
                       <a:avLst/>
@@ -2284,23 +2241,28 @@
           <w:noProof/>
         </w:rPr>
       </w:pPr>
-      <w:r>
+    </w:p>
+    <w:p>
+      <w:pPr>
         <w:rPr>
           <w:noProof/>
         </w:rPr>
+      </w:pPr>
+      <w:r>
+        <w:rPr>
+          <w:noProof/>
+        </w:rPr>
+        <w:lastRenderedPageBreak/>
         <w:t>Cadastro</w:t>
       </w:r>
     </w:p>
     <w:p>
       <w:r>
-        <w:rPr>
-          <w:noProof/>
-        </w:rPr>
         <w:drawing>
-          <wp:inline distT="0" distB="0" distL="0" distR="0" wp14:anchorId="0E05740E" wp14:editId="5C0EF3A5">
-            <wp:extent cx="5400040" cy="2458720"/>
-            <wp:effectExtent l="0" t="0" r="0" b="0"/>
-            <wp:docPr id="7" name="Imagem 7"/>
+          <wp:inline distT="0" distB="0" distL="0" distR="0" wp14:anchorId="50C62396" wp14:editId="60B79A9E">
+            <wp:extent cx="5400040" cy="3044190"/>
+            <wp:effectExtent l="0" t="0" r="0" b="3810"/>
+            <wp:docPr id="39" name="Imagem 39"/>
             <wp:cNvGraphicFramePr>
               <a:graphicFrameLocks xmlns:a="http://schemas.openxmlformats.org/drawingml/2006/main" noChangeAspect="1"/>
             </wp:cNvGraphicFramePr>
@@ -2320,7 +2282,7 @@
                   <pic:spPr>
                     <a:xfrm>
                       <a:off x="0" y="0"/>
-                      <a:ext cx="5400040" cy="2458720"/>
+                      <a:ext cx="5400040" cy="3044190"/>
                     </a:xfrm>
                     <a:prstGeom prst="rect">
                       <a:avLst/>
@@ -2676,7 +2638,10 @@
               <w:cnfStyle w:val="000000000000" w:firstRow="0" w:lastRow="0" w:firstColumn="0" w:lastColumn="0" w:oddVBand="0" w:evenVBand="0" w:oddHBand="0" w:evenHBand="0" w:firstRowFirstColumn="0" w:firstRowLastColumn="0" w:lastRowFirstColumn="0" w:lastRowLastColumn="0"/>
             </w:pPr>
             <w:r>
-              <w:t>Dado obrigatório</w:t>
+              <w:t xml:space="preserve">Dado </w:t>
+            </w:r>
+            <w:r>
+              <w:t>opcional, exibido</w:t>
             </w:r>
             <w:r>
               <w:t xml:space="preserve"> quando</w:t>
@@ -3229,10 +3194,22 @@
               <w:cnfStyle w:val="000000000000" w:firstRow="0" w:lastRow="0" w:firstColumn="0" w:lastColumn="0" w:oddVBand="0" w:evenVBand="0" w:oddHBand="0" w:evenHBand="0" w:firstRowFirstColumn="0" w:firstRowLastColumn="0" w:lastRowFirstColumn="0" w:lastRowLastColumn="0"/>
             </w:pPr>
             <w:r>
-              <w:t>Dado obrigatório</w:t>
-            </w:r>
-            <w:r>
-              <w:t xml:space="preserve"> quando Tipo for física</w:t>
+              <w:t xml:space="preserve">Dado </w:t>
+            </w:r>
+            <w:r>
+              <w:t>opcional</w:t>
+            </w:r>
+            <w:r>
+              <w:t xml:space="preserve">, </w:t>
+            </w:r>
+            <w:r>
+              <w:t>exibido</w:t>
+            </w:r>
+            <w:r>
+              <w:t xml:space="preserve"> </w:t>
+            </w:r>
+            <w:r>
+              <w:t>quando Tipo for física</w:t>
             </w:r>
             <w:r>
               <w:t xml:space="preserve">, </w:t>
@@ -3270,6 +3247,7 @@
                 <w:b w:val="0"/>
                 <w:bCs w:val="0"/>
               </w:rPr>
+              <w:lastRenderedPageBreak/>
               <w:t>Nacionalidade</w:t>
             </w:r>
           </w:p>
@@ -3296,7 +3274,19 @@
               <w:cnfStyle w:val="000000000000" w:firstRow="0" w:lastRow="0" w:firstColumn="0" w:lastColumn="0" w:oddVBand="0" w:evenVBand="0" w:oddHBand="0" w:evenHBand="0" w:firstRowFirstColumn="0" w:firstRowLastColumn="0" w:lastRowFirstColumn="0" w:lastRowLastColumn="0"/>
             </w:pPr>
             <w:r>
-              <w:t>Dado obrigatório</w:t>
+              <w:t>Dado</w:t>
+            </w:r>
+            <w:r>
+              <w:t xml:space="preserve"> </w:t>
+            </w:r>
+            <w:r>
+              <w:t>opcional</w:t>
+            </w:r>
+            <w:r>
+              <w:t xml:space="preserve">, </w:t>
+            </w:r>
+            <w:r>
+              <w:t>exibido</w:t>
             </w:r>
             <w:r>
               <w:t xml:space="preserve"> quando Tipo for física</w:t>
@@ -3374,10 +3364,19 @@
               <w:cnfStyle w:val="000000000000" w:firstRow="0" w:lastRow="0" w:firstColumn="0" w:lastColumn="0" w:oddVBand="0" w:evenVBand="0" w:oddHBand="0" w:evenHBand="0" w:firstRowFirstColumn="0" w:firstRowLastColumn="0" w:lastRowFirstColumn="0" w:lastRowLastColumn="0"/>
             </w:pPr>
             <w:r>
-              <w:t>Dado obrigatório</w:t>
-            </w:r>
-            <w:r>
-              <w:t>, inferior a data atual.</w:t>
+              <w:t xml:space="preserve">Dado </w:t>
+            </w:r>
+            <w:r>
+              <w:t>opcional</w:t>
+            </w:r>
+            <w:r>
+              <w:t xml:space="preserve">, </w:t>
+            </w:r>
+            <w:r>
+              <w:t>sendo obrigado possuir mais de 15 anos</w:t>
+            </w:r>
+            <w:r>
+              <w:t>.</w:t>
             </w:r>
           </w:p>
         </w:tc>
@@ -3397,7 +3396,6 @@
                 <w:b w:val="0"/>
                 <w:bCs w:val="0"/>
               </w:rPr>
-              <w:lastRenderedPageBreak/>
               <w:t>RG / Inscrição estadual</w:t>
             </w:r>
           </w:p>
@@ -3424,7 +3422,13 @@
               <w:cnfStyle w:val="000000000000" w:firstRow="0" w:lastRow="0" w:firstColumn="0" w:lastColumn="0" w:oddVBand="0" w:evenVBand="0" w:oddHBand="0" w:evenHBand="0" w:firstRowFirstColumn="0" w:firstRowLastColumn="0" w:lastRowFirstColumn="0" w:lastRowLastColumn="0"/>
             </w:pPr>
             <w:r>
-              <w:t>Dado obrigatório, mínimo 5 caracteres e no máximo 14.</w:t>
+              <w:t xml:space="preserve">Dado </w:t>
+            </w:r>
+            <w:r>
+              <w:t>opcional</w:t>
+            </w:r>
+            <w:r>
+              <w:t>, mínimo 5 caracteres e no máximo 14.</w:t>
             </w:r>
           </w:p>
         </w:tc>
@@ -3470,7 +3474,13 @@
               <w:cnfStyle w:val="000000000000" w:firstRow="0" w:lastRow="0" w:firstColumn="0" w:lastColumn="0" w:oddVBand="0" w:evenVBand="0" w:oddHBand="0" w:evenHBand="0" w:firstRowFirstColumn="0" w:firstRowLastColumn="0" w:lastRowFirstColumn="0" w:lastRowLastColumn="0"/>
             </w:pPr>
             <w:r>
-              <w:t>Dado obrigatório, mínimo 5 caracteres e no máximo 14.</w:t>
+              <w:t xml:space="preserve">Dado </w:t>
+            </w:r>
+            <w:r>
+              <w:t>opcional</w:t>
+            </w:r>
+            <w:r>
+              <w:t>, mínimo 5 caracteres e no máximo 14.</w:t>
             </w:r>
           </w:p>
         </w:tc>
@@ -3786,14 +3796,11 @@
     </w:p>
     <w:p>
       <w:r>
-        <w:rPr>
-          <w:noProof/>
-        </w:rPr>
         <w:drawing>
-          <wp:inline distT="0" distB="0" distL="0" distR="0" wp14:anchorId="212B0D46" wp14:editId="0BA8FB4B">
-            <wp:extent cx="5400040" cy="1260475"/>
+          <wp:inline distT="0" distB="0" distL="0" distR="0" wp14:anchorId="3AD63C3E" wp14:editId="7C784A0A">
+            <wp:extent cx="5400040" cy="3037205"/>
             <wp:effectExtent l="0" t="0" r="0" b="0"/>
-            <wp:docPr id="36" name="Imagem 36"/>
+            <wp:docPr id="40" name="Imagem 40"/>
             <wp:cNvGraphicFramePr>
               <a:graphicFrameLocks xmlns:a="http://schemas.openxmlformats.org/drawingml/2006/main" noChangeAspect="1"/>
             </wp:cNvGraphicFramePr>
@@ -3813,7 +3820,7 @@
                   <pic:spPr>
                     <a:xfrm>
                       <a:off x="0" y="0"/>
-                      <a:ext cx="5400040" cy="1260475"/>
+                      <a:ext cx="5400040" cy="3037205"/>
                     </a:xfrm>
                     <a:prstGeom prst="rect">
                       <a:avLst/>
@@ -3833,6 +3840,26 @@
     </w:p>
     <w:p>
       <w:pPr>
+        <w:ind w:left="360"/>
+      </w:pPr>
+    </w:p>
+    <w:p>
+      <w:pPr>
+        <w:ind w:left="360"/>
+      </w:pPr>
+    </w:p>
+    <w:p>
+      <w:pPr>
+        <w:ind w:left="360"/>
+      </w:pPr>
+    </w:p>
+    <w:p>
+      <w:pPr>
+        <w:ind w:left="360"/>
+      </w:pPr>
+    </w:p>
+    <w:p>
+      <w:pPr>
         <w:rPr>
           <w:noProof/>
         </w:rPr>
@@ -3846,14 +3873,11 @@
     </w:p>
     <w:p>
       <w:r>
-        <w:rPr>
-          <w:noProof/>
-        </w:rPr>
         <w:drawing>
-          <wp:inline distT="0" distB="0" distL="0" distR="0" wp14:anchorId="6CBD1CF2" wp14:editId="2E0C72AA">
-            <wp:extent cx="5400040" cy="2181860"/>
-            <wp:effectExtent l="0" t="0" r="0" b="8890"/>
-            <wp:docPr id="37" name="Imagem 37"/>
+          <wp:inline distT="0" distB="0" distL="0" distR="0" wp14:anchorId="7E5F58E7" wp14:editId="047ACF58">
+            <wp:extent cx="5400040" cy="3026410"/>
+            <wp:effectExtent l="0" t="0" r="0" b="2540"/>
+            <wp:docPr id="41" name="Imagem 41"/>
             <wp:cNvGraphicFramePr>
               <a:graphicFrameLocks xmlns:a="http://schemas.openxmlformats.org/drawingml/2006/main" noChangeAspect="1"/>
             </wp:cNvGraphicFramePr>
@@ -3873,7 +3897,7 @@
                   <pic:spPr>
                     <a:xfrm>
                       <a:off x="0" y="0"/>
-                      <a:ext cx="5400040" cy="2181860"/>
+                      <a:ext cx="5400040" cy="3026410"/>
                     </a:xfrm>
                     <a:prstGeom prst="rect">
                       <a:avLst/>
@@ -4508,6 +4532,8 @@
       </w:tr>
     </w:tbl>
     <w:p/>
+    <w:p/>
+    <w:p/>
     <w:p>
       <w:pPr>
         <w:pStyle w:val="Ttulo2"/>
@@ -4548,14 +4574,11 @@
     </w:p>
     <w:p>
       <w:r>
-        <w:rPr>
-          <w:noProof/>
-        </w:rPr>
         <w:drawing>
-          <wp:inline distT="0" distB="0" distL="0" distR="0" wp14:anchorId="134E5387" wp14:editId="3EE71658">
-            <wp:extent cx="5400040" cy="1258570"/>
-            <wp:effectExtent l="0" t="0" r="0" b="0"/>
-            <wp:docPr id="30" name="Imagem 30"/>
+          <wp:inline distT="0" distB="0" distL="0" distR="0" wp14:anchorId="5455FD7B" wp14:editId="1249C4BB">
+            <wp:extent cx="5400040" cy="3047365"/>
+            <wp:effectExtent l="0" t="0" r="0" b="635"/>
+            <wp:docPr id="42" name="Imagem 42"/>
             <wp:cNvGraphicFramePr>
               <a:graphicFrameLocks xmlns:a="http://schemas.openxmlformats.org/drawingml/2006/main" noChangeAspect="1"/>
             </wp:cNvGraphicFramePr>
@@ -4575,7 +4598,7 @@
                   <pic:spPr>
                     <a:xfrm>
                       <a:off x="0" y="0"/>
-                      <a:ext cx="5400040" cy="1258570"/>
+                      <a:ext cx="5400040" cy="3047365"/>
                     </a:xfrm>
                     <a:prstGeom prst="rect">
                       <a:avLst/>
@@ -4596,14 +4619,11 @@
     </w:p>
     <w:p>
       <w:r>
-        <w:rPr>
-          <w:noProof/>
-        </w:rPr>
         <w:drawing>
-          <wp:inline distT="0" distB="0" distL="0" distR="0" wp14:anchorId="4250FF91" wp14:editId="38693019">
-            <wp:extent cx="5400040" cy="1108075"/>
+          <wp:inline distT="0" distB="0" distL="0" distR="0" wp14:anchorId="067963B9" wp14:editId="6D55C95F">
+            <wp:extent cx="5400040" cy="3032125"/>
             <wp:effectExtent l="0" t="0" r="0" b="0"/>
-            <wp:docPr id="31" name="Imagem 31"/>
+            <wp:docPr id="43" name="Imagem 43"/>
             <wp:cNvGraphicFramePr>
               <a:graphicFrameLocks xmlns:a="http://schemas.openxmlformats.org/drawingml/2006/main" noChangeAspect="1"/>
             </wp:cNvGraphicFramePr>
@@ -4623,7 +4643,7 @@
                   <pic:spPr>
                     <a:xfrm>
                       <a:off x="0" y="0"/>
-                      <a:ext cx="5400040" cy="1108075"/>
+                      <a:ext cx="5400040" cy="3032125"/>
                     </a:xfrm>
                     <a:prstGeom prst="rect">
                       <a:avLst/>
@@ -5068,14 +5088,11 @@
     </w:p>
     <w:p>
       <w:r>
-        <w:rPr>
-          <w:noProof/>
-        </w:rPr>
         <w:drawing>
-          <wp:inline distT="0" distB="0" distL="0" distR="0" wp14:anchorId="2FDC6D35" wp14:editId="36565C27">
-            <wp:extent cx="5400040" cy="1262380"/>
+          <wp:inline distT="0" distB="0" distL="0" distR="0" wp14:anchorId="511B8F4D" wp14:editId="5494DFF7">
+            <wp:extent cx="5400040" cy="3032760"/>
             <wp:effectExtent l="0" t="0" r="0" b="0"/>
-            <wp:docPr id="34" name="Imagem 34"/>
+            <wp:docPr id="44" name="Imagem 44"/>
             <wp:cNvGraphicFramePr>
               <a:graphicFrameLocks xmlns:a="http://schemas.openxmlformats.org/drawingml/2006/main" noChangeAspect="1"/>
             </wp:cNvGraphicFramePr>
@@ -5095,7 +5112,7 @@
                   <pic:spPr>
                     <a:xfrm>
                       <a:off x="0" y="0"/>
-                      <a:ext cx="5400040" cy="1262380"/>
+                      <a:ext cx="5400040" cy="3032760"/>
                     </a:xfrm>
                     <a:prstGeom prst="rect">
                       <a:avLst/>
@@ -5108,6 +5125,14 @@
         </w:drawing>
       </w:r>
     </w:p>
+    <w:p/>
+    <w:p/>
+    <w:p/>
+    <w:p/>
+    <w:p/>
+    <w:p/>
+    <w:p/>
+    <w:p/>
     <w:p>
       <w:r>
         <w:t>Cadastro</w:t>
@@ -5115,14 +5140,11 @@
     </w:p>
     <w:p>
       <w:r>
-        <w:rPr>
-          <w:noProof/>
-        </w:rPr>
         <w:drawing>
-          <wp:inline distT="0" distB="0" distL="0" distR="0" wp14:anchorId="2A1A0C1A" wp14:editId="444F034F">
-            <wp:extent cx="5400040" cy="848995"/>
-            <wp:effectExtent l="0" t="0" r="0" b="8255"/>
-            <wp:docPr id="35" name="Imagem 35"/>
+          <wp:inline distT="0" distB="0" distL="0" distR="0" wp14:anchorId="07F86C0B" wp14:editId="5620DC62">
+            <wp:extent cx="5400040" cy="3037840"/>
+            <wp:effectExtent l="0" t="0" r="0" b="0"/>
+            <wp:docPr id="45" name="Imagem 45"/>
             <wp:cNvGraphicFramePr>
               <a:graphicFrameLocks xmlns:a="http://schemas.openxmlformats.org/drawingml/2006/main" noChangeAspect="1"/>
             </wp:cNvGraphicFramePr>
@@ -5142,7 +5164,7 @@
                   <pic:spPr>
                     <a:xfrm>
                       <a:off x="0" y="0"/>
-                      <a:ext cx="5400040" cy="848995"/>
+                      <a:ext cx="5400040" cy="3037840"/>
                     </a:xfrm>
                     <a:prstGeom prst="rect">
                       <a:avLst/>
@@ -5432,6 +5454,15 @@
     <w:p/>
     <w:p/>
     <w:p/>
+    <w:p/>
+    <w:p/>
+    <w:p/>
+    <w:p/>
+    <w:p/>
+    <w:p/>
+    <w:p/>
+    <w:p/>
+    <w:p/>
     <w:p>
       <w:pPr>
         <w:pStyle w:val="Ttulo2"/>
@@ -5476,14 +5507,11 @@
     </w:p>
     <w:p>
       <w:r>
-        <w:rPr>
-          <w:noProof/>
-        </w:rPr>
         <w:drawing>
-          <wp:inline distT="0" distB="0" distL="0" distR="0" wp14:anchorId="1E0C1FDD" wp14:editId="522F20C0">
-            <wp:extent cx="5400040" cy="1380490"/>
-            <wp:effectExtent l="0" t="0" r="0" b="0"/>
-            <wp:docPr id="12" name="Imagem 12"/>
+          <wp:inline distT="0" distB="0" distL="0" distR="0" wp14:anchorId="5559F399" wp14:editId="2260E55F">
+            <wp:extent cx="5400040" cy="3040380"/>
+            <wp:effectExtent l="0" t="0" r="0" b="7620"/>
+            <wp:docPr id="46" name="Imagem 46"/>
             <wp:cNvGraphicFramePr>
               <a:graphicFrameLocks xmlns:a="http://schemas.openxmlformats.org/drawingml/2006/main" noChangeAspect="1"/>
             </wp:cNvGraphicFramePr>
@@ -5503,7 +5531,7 @@
                   <pic:spPr>
                     <a:xfrm>
                       <a:off x="0" y="0"/>
-                      <a:ext cx="5400040" cy="1380490"/>
+                      <a:ext cx="5400040" cy="3040380"/>
                     </a:xfrm>
                     <a:prstGeom prst="rect">
                       <a:avLst/>
@@ -5524,14 +5552,11 @@
     </w:p>
     <w:p>
       <w:r>
-        <w:rPr>
-          <w:noProof/>
-        </w:rPr>
         <w:drawing>
-          <wp:inline distT="0" distB="0" distL="0" distR="0" wp14:anchorId="750839D1" wp14:editId="579EFF7C">
-            <wp:extent cx="5400040" cy="2449195"/>
-            <wp:effectExtent l="0" t="0" r="0" b="8255"/>
-            <wp:docPr id="13" name="Imagem 13"/>
+          <wp:inline distT="0" distB="0" distL="0" distR="0" wp14:anchorId="3B68D11A" wp14:editId="6F545B4F">
+            <wp:extent cx="5400040" cy="3038475"/>
+            <wp:effectExtent l="0" t="0" r="0" b="9525"/>
+            <wp:docPr id="47" name="Imagem 47"/>
             <wp:cNvGraphicFramePr>
               <a:graphicFrameLocks xmlns:a="http://schemas.openxmlformats.org/drawingml/2006/main" noChangeAspect="1"/>
             </wp:cNvGraphicFramePr>
@@ -5551,7 +5576,7 @@
                   <pic:spPr>
                     <a:xfrm>
                       <a:off x="0" y="0"/>
-                      <a:ext cx="5400040" cy="2449195"/>
+                      <a:ext cx="5400040" cy="3038475"/>
                     </a:xfrm>
                     <a:prstGeom prst="rect">
                       <a:avLst/>
@@ -5565,6 +5590,9 @@
       </w:r>
     </w:p>
     <w:p/>
+    <w:p/>
+    <w:p/>
+    <w:p/>
     <w:p>
       <w:pPr>
         <w:pStyle w:val="PargrafodaLista"/>
@@ -5580,6 +5608,7 @@
         <w:rPr>
           <w:noProof/>
         </w:rPr>
+        <w:lastRenderedPageBreak/>
         <w:t>Dicionário de Dados</w:t>
       </w:r>
     </w:p>
@@ -6155,7 +6184,6 @@
                 <w:b w:val="0"/>
                 <w:bCs w:val="0"/>
               </w:rPr>
-              <w:lastRenderedPageBreak/>
               <w:t>Cidade</w:t>
             </w:r>
           </w:p>
@@ -6767,11 +6795,16 @@
     </w:tbl>
     <w:p/>
     <w:p/>
+    <w:p/>
+    <w:p/>
+    <w:p/>
+    <w:p/>
     <w:p>
       <w:pPr>
         <w:pStyle w:val="Ttulo2"/>
       </w:pPr>
       <w:r>
+        <w:lastRenderedPageBreak/>
         <w:t>Função funcionários</w:t>
       </w:r>
     </w:p>
@@ -6807,14 +6840,11 @@
     </w:p>
     <w:p>
       <w:r>
-        <w:rPr>
-          <w:noProof/>
-        </w:rPr>
         <w:drawing>
-          <wp:inline distT="0" distB="0" distL="0" distR="0" wp14:anchorId="1305FE92" wp14:editId="6803D6D7">
-            <wp:extent cx="5400040" cy="1338580"/>
-            <wp:effectExtent l="0" t="0" r="0" b="0"/>
-            <wp:docPr id="14" name="Imagem 14"/>
+          <wp:inline distT="0" distB="0" distL="0" distR="0" wp14:anchorId="7ACC2C70" wp14:editId="72BBB97B">
+            <wp:extent cx="5400040" cy="3038475"/>
+            <wp:effectExtent l="0" t="0" r="0" b="9525"/>
+            <wp:docPr id="48" name="Imagem 48"/>
             <wp:cNvGraphicFramePr>
               <a:graphicFrameLocks xmlns:a="http://schemas.openxmlformats.org/drawingml/2006/main" noChangeAspect="1"/>
             </wp:cNvGraphicFramePr>
@@ -6834,7 +6864,7 @@
                   <pic:spPr>
                     <a:xfrm>
                       <a:off x="0" y="0"/>
-                      <a:ext cx="5400040" cy="1338580"/>
+                      <a:ext cx="5400040" cy="3038475"/>
                     </a:xfrm>
                     <a:prstGeom prst="rect">
                       <a:avLst/>
@@ -6847,29 +6877,18 @@
         </w:drawing>
       </w:r>
     </w:p>
-    <w:p/>
-    <w:p/>
-    <w:p/>
-    <w:p/>
-    <w:p/>
-    <w:p/>
-    <w:p/>
-    <w:p>
-      <w:r>
-        <w:lastRenderedPageBreak/>
+    <w:p>
+      <w:r>
         <w:t>Cadastro</w:t>
       </w:r>
     </w:p>
     <w:p>
       <w:r>
-        <w:rPr>
-          <w:noProof/>
-        </w:rPr>
         <w:drawing>
-          <wp:inline distT="0" distB="0" distL="0" distR="0" wp14:anchorId="7655F1F5" wp14:editId="5A304DDF">
-            <wp:extent cx="5400040" cy="2013585"/>
-            <wp:effectExtent l="0" t="0" r="0" b="5715"/>
-            <wp:docPr id="15" name="Imagem 15"/>
+          <wp:inline distT="0" distB="0" distL="0" distR="0" wp14:anchorId="22E26ED5" wp14:editId="7107D5DE">
+            <wp:extent cx="5400040" cy="3039110"/>
+            <wp:effectExtent l="0" t="0" r="0" b="8890"/>
+            <wp:docPr id="49" name="Imagem 49"/>
             <wp:cNvGraphicFramePr>
               <a:graphicFrameLocks xmlns:a="http://schemas.openxmlformats.org/drawingml/2006/main" noChangeAspect="1"/>
             </wp:cNvGraphicFramePr>
@@ -6889,7 +6908,7 @@
                   <pic:spPr>
                     <a:xfrm>
                       <a:off x="0" y="0"/>
-                      <a:ext cx="5400040" cy="2013585"/>
+                      <a:ext cx="5400040" cy="3039110"/>
                     </a:xfrm>
                     <a:prstGeom prst="rect">
                       <a:avLst/>
@@ -6903,6 +6922,10 @@
       </w:r>
     </w:p>
     <w:p/>
+    <w:p/>
+    <w:p/>
+    <w:p/>
+    <w:p/>
     <w:p>
       <w:pPr>
         <w:pStyle w:val="PargrafodaLista"/>
@@ -6918,6 +6941,7 @@
         <w:rPr>
           <w:noProof/>
         </w:rPr>
+        <w:lastRenderedPageBreak/>
         <w:t>Dicionário de Dados</w:t>
       </w:r>
     </w:p>
@@ -7419,80 +7443,9 @@
     </w:p>
     <w:p>
       <w:pPr>
-        <w:rPr>
-          <w:u w:val="single"/>
-        </w:rPr>
-      </w:pPr>
-    </w:p>
-    <w:p>
-      <w:pPr>
-        <w:rPr>
-          <w:u w:val="single"/>
-        </w:rPr>
-      </w:pPr>
-    </w:p>
-    <w:p>
-      <w:pPr>
-        <w:rPr>
-          <w:u w:val="single"/>
-        </w:rPr>
-      </w:pPr>
-    </w:p>
-    <w:p>
-      <w:pPr>
-        <w:rPr>
-          <w:u w:val="single"/>
-        </w:rPr>
-      </w:pPr>
-    </w:p>
-    <w:p>
-      <w:pPr>
-        <w:rPr>
-          <w:u w:val="single"/>
-        </w:rPr>
-      </w:pPr>
-    </w:p>
-    <w:p>
-      <w:pPr>
-        <w:rPr>
-          <w:u w:val="single"/>
-        </w:rPr>
-      </w:pPr>
-    </w:p>
-    <w:p>
-      <w:pPr>
-        <w:rPr>
-          <w:u w:val="single"/>
-        </w:rPr>
-      </w:pPr>
-    </w:p>
-    <w:p>
-      <w:pPr>
-        <w:rPr>
-          <w:u w:val="single"/>
-        </w:rPr>
-      </w:pPr>
-    </w:p>
-    <w:p>
-      <w:pPr>
-        <w:rPr>
-          <w:u w:val="single"/>
-        </w:rPr>
-      </w:pPr>
-    </w:p>
-    <w:p>
-      <w:pPr>
-        <w:rPr>
-          <w:u w:val="single"/>
-        </w:rPr>
-      </w:pPr>
-    </w:p>
-    <w:p>
-      <w:pPr>
         <w:pStyle w:val="Ttulo2"/>
       </w:pPr>
       <w:r>
-        <w:lastRenderedPageBreak/>
         <w:t>Funcionários</w:t>
       </w:r>
     </w:p>
@@ -7518,14 +7471,11 @@
     </w:p>
     <w:p>
       <w:r>
-        <w:rPr>
-          <w:noProof/>
-        </w:rPr>
         <w:drawing>
-          <wp:inline distT="0" distB="0" distL="0" distR="0" wp14:anchorId="58AA322D" wp14:editId="0CDF67D5">
-            <wp:extent cx="5400040" cy="1334135"/>
+          <wp:inline distT="0" distB="0" distL="0" distR="0" wp14:anchorId="6032869C" wp14:editId="29673675">
+            <wp:extent cx="5400040" cy="3048000"/>
             <wp:effectExtent l="0" t="0" r="0" b="0"/>
-            <wp:docPr id="10" name="Imagem 10"/>
+            <wp:docPr id="50" name="Imagem 50"/>
             <wp:cNvGraphicFramePr>
               <a:graphicFrameLocks xmlns:a="http://schemas.openxmlformats.org/drawingml/2006/main" noChangeAspect="1"/>
             </wp:cNvGraphicFramePr>
@@ -7545,7 +7495,7 @@
                   <pic:spPr>
                     <a:xfrm>
                       <a:off x="0" y="0"/>
-                      <a:ext cx="5400040" cy="1334135"/>
+                      <a:ext cx="5400040" cy="3048000"/>
                     </a:xfrm>
                     <a:prstGeom prst="rect">
                       <a:avLst/>
@@ -7559,21 +7509,25 @@
       </w:r>
     </w:p>
     <w:p/>
-    <w:p>
-      <w:r>
+    <w:p/>
+    <w:p/>
+    <w:p/>
+    <w:p/>
+    <w:p/>
+    <w:p/>
+    <w:p>
+      <w:r>
+        <w:lastRenderedPageBreak/>
         <w:t>Cadastro</w:t>
       </w:r>
     </w:p>
     <w:p>
       <w:r>
-        <w:rPr>
-          <w:noProof/>
-        </w:rPr>
         <w:drawing>
-          <wp:inline distT="0" distB="0" distL="0" distR="0" wp14:anchorId="53F9E40E" wp14:editId="55192AC3">
-            <wp:extent cx="5400040" cy="3915410"/>
-            <wp:effectExtent l="0" t="0" r="0" b="8890"/>
-            <wp:docPr id="11" name="Imagem 11"/>
+          <wp:inline distT="0" distB="0" distL="0" distR="0" wp14:anchorId="400D2F17" wp14:editId="42A4AB52">
+            <wp:extent cx="5400040" cy="4225925"/>
+            <wp:effectExtent l="0" t="0" r="0" b="3175"/>
+            <wp:docPr id="51" name="Imagem 51"/>
             <wp:cNvGraphicFramePr>
               <a:graphicFrameLocks xmlns:a="http://schemas.openxmlformats.org/drawingml/2006/main" noChangeAspect="1"/>
             </wp:cNvGraphicFramePr>
@@ -7593,7 +7547,7 @@
                   <pic:spPr>
                     <a:xfrm>
                       <a:off x="0" y="0"/>
-                      <a:ext cx="5400040" cy="3915410"/>
+                      <a:ext cx="5400040" cy="4225925"/>
                     </a:xfrm>
                     <a:prstGeom prst="rect">
                       <a:avLst/>
@@ -7978,7 +7932,6 @@
                 <w:b w:val="0"/>
                 <w:bCs w:val="0"/>
               </w:rPr>
-              <w:lastRenderedPageBreak/>
               <w:t>Numero</w:t>
             </w:r>
           </w:p>
@@ -8328,6 +8281,7 @@
                 <w:b w:val="0"/>
                 <w:bCs w:val="0"/>
               </w:rPr>
+              <w:lastRenderedPageBreak/>
               <w:t>E-mail</w:t>
             </w:r>
           </w:p>
@@ -8860,10 +8814,13 @@
             </w:pPr>
             <w:r>
               <w:rPr>
-                <w:b w:val="0"/>
-                <w:bCs w:val="0"/>
-              </w:rPr>
-              <w:t>Serviço</w:t>
+                <w:rFonts w:cs="Arial"/>
+                <w:b w:val="0"/>
+                <w:bCs w:val="0"/>
+                <w:color w:val="222222"/>
+                <w:shd w:val="clear" w:color="auto" w:fill="FFFFFF"/>
+              </w:rPr>
+              <w:t>Salário</w:t>
             </w:r>
           </w:p>
         </w:tc>
@@ -8875,18 +8832,8 @@
             <w:pPr>
               <w:cnfStyle w:val="000000000000" w:firstRow="0" w:lastRow="0" w:firstColumn="0" w:lastColumn="0" w:oddVBand="0" w:evenVBand="0" w:oddHBand="0" w:evenHBand="0" w:firstRowFirstColumn="0" w:firstRowLastColumn="0" w:lastRowFirstColumn="0" w:lastRowLastColumn="0"/>
             </w:pPr>
-            <w:proofErr w:type="spellStart"/>
-            <w:proofErr w:type="gramStart"/>
-            <w:r>
-              <w:t>Servico</w:t>
-            </w:r>
-            <w:proofErr w:type="spellEnd"/>
-            <w:r>
-              <w:t>[</w:t>
-            </w:r>
-            <w:proofErr w:type="gramEnd"/>
-            <w:r>
-              <w:t>]</w:t>
+            <w:r>
+              <w:t>Numérico</w:t>
             </w:r>
           </w:p>
         </w:tc>
@@ -8899,7 +8846,7 @@
               <w:cnfStyle w:val="000000000000" w:firstRow="0" w:lastRow="0" w:firstColumn="0" w:lastColumn="0" w:oddVBand="0" w:evenVBand="0" w:oddHBand="0" w:evenHBand="0" w:firstRowFirstColumn="0" w:firstRowLastColumn="0" w:lastRowFirstColumn="0" w:lastRowLastColumn="0"/>
             </w:pPr>
             <w:r>
-              <w:t>Dado opcional, com seleção do cadastro de Serviço.</w:t>
+              <w:t>Dado obrigatório, superior a 0.</w:t>
             </w:r>
           </w:p>
         </w:tc>
@@ -8925,7 +8872,7 @@
                 <w:b w:val="0"/>
                 <w:bCs w:val="0"/>
               </w:rPr>
-              <w:t>Observações</w:t>
+              <w:t>Data de Admissão</w:t>
             </w:r>
           </w:p>
         </w:tc>
@@ -8938,7 +8885,7 @@
               <w:cnfStyle w:val="000000000000" w:firstRow="0" w:lastRow="0" w:firstColumn="0" w:lastColumn="0" w:oddVBand="0" w:evenVBand="0" w:oddHBand="0" w:evenHBand="0" w:firstRowFirstColumn="0" w:firstRowLastColumn="0" w:lastRowFirstColumn="0" w:lastRowLastColumn="0"/>
             </w:pPr>
             <w:r>
-              <w:t>Texto</w:t>
+              <w:t>Date</w:t>
             </w:r>
           </w:p>
         </w:tc>
@@ -8951,16 +8898,7 @@
               <w:cnfStyle w:val="000000000000" w:firstRow="0" w:lastRow="0" w:firstColumn="0" w:lastColumn="0" w:oddVBand="0" w:evenVBand="0" w:oddHBand="0" w:evenHBand="0" w:firstRowFirstColumn="0" w:firstRowLastColumn="0" w:lastRowFirstColumn="0" w:lastRowLastColumn="0"/>
             </w:pPr>
             <w:r>
-              <w:t xml:space="preserve">Dado </w:t>
-            </w:r>
-            <w:r>
-              <w:t>opcional</w:t>
-            </w:r>
-            <w:r>
-              <w:t xml:space="preserve">, mínimo 5 caracteres e no máximo </w:t>
-            </w:r>
-            <w:r>
-              <w:t>60</w:t>
+              <w:t>Dado obrigatório</w:t>
             </w:r>
             <w:r>
               <w:t>.</w:t>
@@ -8989,7 +8927,7 @@
                 <w:b w:val="0"/>
                 <w:bCs w:val="0"/>
               </w:rPr>
-              <w:t>Data de Criação</w:t>
+              <w:t>Data de Demissão</w:t>
             </w:r>
           </w:p>
         </w:tc>
@@ -9002,7 +8940,7 @@
               <w:cnfStyle w:val="000000000000" w:firstRow="0" w:lastRow="0" w:firstColumn="0" w:lastColumn="0" w:oddVBand="0" w:evenVBand="0" w:oddHBand="0" w:evenHBand="0" w:firstRowFirstColumn="0" w:firstRowLastColumn="0" w:lastRowFirstColumn="0" w:lastRowLastColumn="0"/>
             </w:pPr>
             <w:r>
-              <w:t>Data</w:t>
+              <w:t>Date</w:t>
             </w:r>
           </w:p>
         </w:tc>
@@ -9015,7 +8953,7 @@
               <w:cnfStyle w:val="000000000000" w:firstRow="0" w:lastRow="0" w:firstColumn="0" w:lastColumn="0" w:oddVBand="0" w:evenVBand="0" w:oddHBand="0" w:evenHBand="0" w:firstRowFirstColumn="0" w:firstRowLastColumn="0" w:lastRowFirstColumn="0" w:lastRowLastColumn="0"/>
             </w:pPr>
             <w:r>
-              <w:t>Dado gerado pelo sistema quando cadastrado.</w:t>
+              <w:t>Dado opcional.</w:t>
             </w:r>
           </w:p>
         </w:tc>
@@ -9041,6 +8979,184 @@
                 <w:b w:val="0"/>
                 <w:bCs w:val="0"/>
               </w:rPr>
+              <w:t>Serviço</w:t>
+            </w:r>
+          </w:p>
+        </w:tc>
+        <w:tc>
+          <w:tcPr>
+            <w:tcW w:w="2271" w:type="dxa"/>
+          </w:tcPr>
+          <w:p>
+            <w:pPr>
+              <w:cnfStyle w:val="000000000000" w:firstRow="0" w:lastRow="0" w:firstColumn="0" w:lastColumn="0" w:oddVBand="0" w:evenVBand="0" w:oddHBand="0" w:evenHBand="0" w:firstRowFirstColumn="0" w:firstRowLastColumn="0" w:lastRowFirstColumn="0" w:lastRowLastColumn="0"/>
+            </w:pPr>
+            <w:proofErr w:type="spellStart"/>
+            <w:proofErr w:type="gramStart"/>
+            <w:r>
+              <w:t>Servico</w:t>
+            </w:r>
+            <w:proofErr w:type="spellEnd"/>
+            <w:r>
+              <w:t>[</w:t>
+            </w:r>
+            <w:proofErr w:type="gramEnd"/>
+            <w:r>
+              <w:t>]</w:t>
+            </w:r>
+          </w:p>
+        </w:tc>
+        <w:tc>
+          <w:tcPr>
+            <w:tcW w:w="4775" w:type="dxa"/>
+          </w:tcPr>
+          <w:p>
+            <w:pPr>
+              <w:cnfStyle w:val="000000000000" w:firstRow="0" w:lastRow="0" w:firstColumn="0" w:lastColumn="0" w:oddVBand="0" w:evenVBand="0" w:oddHBand="0" w:evenHBand="0" w:firstRowFirstColumn="0" w:firstRowLastColumn="0" w:lastRowFirstColumn="0" w:lastRowLastColumn="0"/>
+            </w:pPr>
+            <w:r>
+              <w:t>Dado opcional, com seleção do cadastro de Serviço.</w:t>
+            </w:r>
+          </w:p>
+        </w:tc>
+      </w:tr>
+      <w:tr>
+        <w:trPr>
+          <w:trHeight w:val="43"/>
+        </w:trPr>
+        <w:tc>
+          <w:tcPr>
+            <w:cnfStyle w:val="001000000000" w:firstRow="0" w:lastRow="0" w:firstColumn="1" w:lastColumn="0" w:oddVBand="0" w:evenVBand="0" w:oddHBand="0" w:evenHBand="0" w:firstRowFirstColumn="0" w:firstRowLastColumn="0" w:lastRowFirstColumn="0" w:lastRowLastColumn="0"/>
+            <w:tcW w:w="1738" w:type="dxa"/>
+          </w:tcPr>
+          <w:p>
+            <w:pPr>
+              <w:rPr>
+                <w:b w:val="0"/>
+                <w:bCs w:val="0"/>
+              </w:rPr>
+            </w:pPr>
+            <w:r>
+              <w:rPr>
+                <w:b w:val="0"/>
+                <w:bCs w:val="0"/>
+              </w:rPr>
+              <w:t>Observações</w:t>
+            </w:r>
+          </w:p>
+        </w:tc>
+        <w:tc>
+          <w:tcPr>
+            <w:tcW w:w="2271" w:type="dxa"/>
+          </w:tcPr>
+          <w:p>
+            <w:pPr>
+              <w:cnfStyle w:val="000000000000" w:firstRow="0" w:lastRow="0" w:firstColumn="0" w:lastColumn="0" w:oddVBand="0" w:evenVBand="0" w:oddHBand="0" w:evenHBand="0" w:firstRowFirstColumn="0" w:firstRowLastColumn="0" w:lastRowFirstColumn="0" w:lastRowLastColumn="0"/>
+            </w:pPr>
+            <w:r>
+              <w:t>Texto</w:t>
+            </w:r>
+          </w:p>
+        </w:tc>
+        <w:tc>
+          <w:tcPr>
+            <w:tcW w:w="4775" w:type="dxa"/>
+          </w:tcPr>
+          <w:p>
+            <w:pPr>
+              <w:cnfStyle w:val="000000000000" w:firstRow="0" w:lastRow="0" w:firstColumn="0" w:lastColumn="0" w:oddVBand="0" w:evenVBand="0" w:oddHBand="0" w:evenHBand="0" w:firstRowFirstColumn="0" w:firstRowLastColumn="0" w:lastRowFirstColumn="0" w:lastRowLastColumn="0"/>
+            </w:pPr>
+            <w:r>
+              <w:t xml:space="preserve">Dado </w:t>
+            </w:r>
+            <w:r>
+              <w:t>opcional</w:t>
+            </w:r>
+            <w:r>
+              <w:t xml:space="preserve">, mínimo 5 caracteres e no máximo </w:t>
+            </w:r>
+            <w:r>
+              <w:t>60</w:t>
+            </w:r>
+            <w:r>
+              <w:t>.</w:t>
+            </w:r>
+          </w:p>
+        </w:tc>
+      </w:tr>
+      <w:tr>
+        <w:trPr>
+          <w:trHeight w:val="43"/>
+        </w:trPr>
+        <w:tc>
+          <w:tcPr>
+            <w:cnfStyle w:val="001000000000" w:firstRow="0" w:lastRow="0" w:firstColumn="1" w:lastColumn="0" w:oddVBand="0" w:evenVBand="0" w:oddHBand="0" w:evenHBand="0" w:firstRowFirstColumn="0" w:firstRowLastColumn="0" w:lastRowFirstColumn="0" w:lastRowLastColumn="0"/>
+            <w:tcW w:w="1738" w:type="dxa"/>
+          </w:tcPr>
+          <w:p>
+            <w:pPr>
+              <w:rPr>
+                <w:b w:val="0"/>
+                <w:bCs w:val="0"/>
+              </w:rPr>
+            </w:pPr>
+            <w:r>
+              <w:rPr>
+                <w:b w:val="0"/>
+                <w:bCs w:val="0"/>
+              </w:rPr>
+              <w:t>Data de Criação</w:t>
+            </w:r>
+          </w:p>
+        </w:tc>
+        <w:tc>
+          <w:tcPr>
+            <w:tcW w:w="2271" w:type="dxa"/>
+          </w:tcPr>
+          <w:p>
+            <w:pPr>
+              <w:cnfStyle w:val="000000000000" w:firstRow="0" w:lastRow="0" w:firstColumn="0" w:lastColumn="0" w:oddVBand="0" w:evenVBand="0" w:oddHBand="0" w:evenHBand="0" w:firstRowFirstColumn="0" w:firstRowLastColumn="0" w:lastRowFirstColumn="0" w:lastRowLastColumn="0"/>
+            </w:pPr>
+            <w:r>
+              <w:t>Data</w:t>
+            </w:r>
+          </w:p>
+        </w:tc>
+        <w:tc>
+          <w:tcPr>
+            <w:tcW w:w="4775" w:type="dxa"/>
+          </w:tcPr>
+          <w:p>
+            <w:pPr>
+              <w:cnfStyle w:val="000000000000" w:firstRow="0" w:lastRow="0" w:firstColumn="0" w:lastColumn="0" w:oddVBand="0" w:evenVBand="0" w:oddHBand="0" w:evenHBand="0" w:firstRowFirstColumn="0" w:firstRowLastColumn="0" w:lastRowFirstColumn="0" w:lastRowLastColumn="0"/>
+            </w:pPr>
+            <w:r>
+              <w:t>Dado gerado pelo sistema quando cadastrado.</w:t>
+            </w:r>
+          </w:p>
+        </w:tc>
+      </w:tr>
+      <w:tr>
+        <w:trPr>
+          <w:trHeight w:val="43"/>
+        </w:trPr>
+        <w:tc>
+          <w:tcPr>
+            <w:cnfStyle w:val="001000000000" w:firstRow="0" w:lastRow="0" w:firstColumn="1" w:lastColumn="0" w:oddVBand="0" w:evenVBand="0" w:oddHBand="0" w:evenHBand="0" w:firstRowFirstColumn="0" w:firstRowLastColumn="0" w:lastRowFirstColumn="0" w:lastRowLastColumn="0"/>
+            <w:tcW w:w="1738" w:type="dxa"/>
+          </w:tcPr>
+          <w:p>
+            <w:pPr>
+              <w:rPr>
+                <w:b w:val="0"/>
+                <w:bCs w:val="0"/>
+              </w:rPr>
+            </w:pPr>
+            <w:r>
+              <w:rPr>
+                <w:b w:val="0"/>
+                <w:bCs w:val="0"/>
+              </w:rPr>
               <w:t>Data de Atualização</w:t>
             </w:r>
           </w:p>
@@ -9073,12 +9189,23 @@
         </w:tc>
       </w:tr>
     </w:tbl>
+    <w:p>
+      <w:pPr>
+        <w:pStyle w:val="Ttulo2"/>
+        <w:numPr>
+          <w:ilvl w:val="0"/>
+          <w:numId w:val="0"/>
+        </w:numPr>
+      </w:pPr>
+    </w:p>
     <w:p/>
     <w:p/>
     <w:p/>
     <w:p/>
     <w:p/>
     <w:p/>
+    <w:p/>
+    <w:p/>
     <w:p>
       <w:pPr>
         <w:pStyle w:val="Ttulo2"/>
@@ -9107,14 +9234,11 @@
     </w:p>
     <w:p>
       <w:r>
-        <w:rPr>
-          <w:noProof/>
-        </w:rPr>
         <w:drawing>
-          <wp:inline distT="0" distB="0" distL="0" distR="0" wp14:anchorId="507C2A49" wp14:editId="2289335F">
-            <wp:extent cx="5400040" cy="1276350"/>
-            <wp:effectExtent l="0" t="0" r="0" b="0"/>
-            <wp:docPr id="17" name="Imagem 17"/>
+          <wp:inline distT="0" distB="0" distL="0" distR="0" wp14:anchorId="232B406D" wp14:editId="6926E1F5">
+            <wp:extent cx="5064271" cy="2846567"/>
+            <wp:effectExtent l="0" t="0" r="3175" b="0"/>
+            <wp:docPr id="52" name="Imagem 52"/>
             <wp:cNvGraphicFramePr>
               <a:graphicFrameLocks xmlns:a="http://schemas.openxmlformats.org/drawingml/2006/main" noChangeAspect="1"/>
             </wp:cNvGraphicFramePr>
@@ -9134,7 +9258,7 @@
                   <pic:spPr>
                     <a:xfrm>
                       <a:off x="0" y="0"/>
-                      <a:ext cx="5400040" cy="1276350"/>
+                      <a:ext cx="5092766" cy="2862584"/>
                     </a:xfrm>
                     <a:prstGeom prst="rect">
                       <a:avLst/>
@@ -9147,7 +9271,6 @@
         </w:drawing>
       </w:r>
     </w:p>
-    <w:p/>
     <w:p>
       <w:r>
         <w:t>Cadastro</w:t>
@@ -9155,14 +9278,11 @@
     </w:p>
     <w:p>
       <w:r>
-        <w:rPr>
-          <w:noProof/>
-        </w:rPr>
         <w:drawing>
-          <wp:inline distT="0" distB="0" distL="0" distR="0" wp14:anchorId="672110AA" wp14:editId="3E6AE1CB">
-            <wp:extent cx="5400040" cy="845185"/>
-            <wp:effectExtent l="0" t="0" r="0" b="0"/>
-            <wp:docPr id="18" name="Imagem 18"/>
+          <wp:inline distT="0" distB="0" distL="0" distR="0" wp14:anchorId="170CCA07" wp14:editId="789F2050">
+            <wp:extent cx="5400040" cy="3040380"/>
+            <wp:effectExtent l="0" t="0" r="0" b="7620"/>
+            <wp:docPr id="53" name="Imagem 53"/>
             <wp:cNvGraphicFramePr>
               <a:graphicFrameLocks xmlns:a="http://schemas.openxmlformats.org/drawingml/2006/main" noChangeAspect="1"/>
             </wp:cNvGraphicFramePr>
@@ -9182,7 +9302,7 @@
                   <pic:spPr>
                     <a:xfrm>
                       <a:off x="0" y="0"/>
-                      <a:ext cx="5400040" cy="845185"/>
+                      <a:ext cx="5400040" cy="3040380"/>
                     </a:xfrm>
                     <a:prstGeom prst="rect">
                       <a:avLst/>
@@ -9195,7 +9315,6 @@
         </w:drawing>
       </w:r>
     </w:p>
-    <w:p/>
     <w:p>
       <w:pPr>
         <w:pStyle w:val="PargrafodaLista"/>
@@ -9470,13 +9589,12 @@
         </w:tc>
       </w:tr>
     </w:tbl>
-    <w:p/>
-    <w:p/>
     <w:p>
       <w:pPr>
         <w:pStyle w:val="Ttulo2"/>
       </w:pPr>
       <w:r>
+        <w:lastRenderedPageBreak/>
         <w:t>Pais</w:t>
       </w:r>
     </w:p>
@@ -9499,14 +9617,11 @@
     </w:p>
     <w:p>
       <w:r>
-        <w:rPr>
-          <w:noProof/>
-        </w:rPr>
         <w:drawing>
-          <wp:inline distT="0" distB="0" distL="0" distR="0" wp14:anchorId="496B0175" wp14:editId="2923C51D">
-            <wp:extent cx="5400040" cy="1176793"/>
-            <wp:effectExtent l="0" t="0" r="0" b="4445"/>
-            <wp:docPr id="27" name="Imagem 27"/>
+          <wp:inline distT="0" distB="0" distL="0" distR="0" wp14:anchorId="33F73190" wp14:editId="5F061B7E">
+            <wp:extent cx="5400040" cy="3034030"/>
+            <wp:effectExtent l="0" t="0" r="0" b="0"/>
+            <wp:docPr id="54" name="Imagem 54"/>
             <wp:cNvGraphicFramePr>
               <a:graphicFrameLocks xmlns:a="http://schemas.openxmlformats.org/drawingml/2006/main" noChangeAspect="1"/>
             </wp:cNvGraphicFramePr>
@@ -9526,7 +9641,7 @@
                   <pic:spPr>
                     <a:xfrm>
                       <a:off x="0" y="0"/>
-                      <a:ext cx="5414115" cy="1179860"/>
+                      <a:ext cx="5400040" cy="3034030"/>
                     </a:xfrm>
                     <a:prstGeom prst="rect">
                       <a:avLst/>
@@ -9543,20 +9658,16 @@
     <w:p/>
     <w:p>
       <w:r>
-        <w:lastRenderedPageBreak/>
         <w:t>Cadastro</w:t>
       </w:r>
     </w:p>
     <w:p>
       <w:r>
-        <w:rPr>
-          <w:noProof/>
-        </w:rPr>
         <w:drawing>
-          <wp:inline distT="0" distB="0" distL="0" distR="0" wp14:anchorId="5C4DBAAE" wp14:editId="2CFF9A8D">
-            <wp:extent cx="5400040" cy="1197610"/>
-            <wp:effectExtent l="0" t="0" r="0" b="2540"/>
-            <wp:docPr id="28" name="Imagem 28"/>
+          <wp:inline distT="0" distB="0" distL="0" distR="0" wp14:anchorId="4585DBDD" wp14:editId="39DF6682">
+            <wp:extent cx="5400040" cy="3053715"/>
+            <wp:effectExtent l="0" t="0" r="0" b="0"/>
+            <wp:docPr id="55" name="Imagem 55"/>
             <wp:cNvGraphicFramePr>
               <a:graphicFrameLocks xmlns:a="http://schemas.openxmlformats.org/drawingml/2006/main" noChangeAspect="1"/>
             </wp:cNvGraphicFramePr>
@@ -9576,7 +9687,7 @@
                   <pic:spPr>
                     <a:xfrm>
                       <a:off x="0" y="0"/>
-                      <a:ext cx="5400040" cy="1197610"/>
+                      <a:ext cx="5400040" cy="3053715"/>
                     </a:xfrm>
                     <a:prstGeom prst="rect">
                       <a:avLst/>
@@ -9590,6 +9701,8 @@
       </w:r>
     </w:p>
     <w:p/>
+    <w:p/>
+    <w:p/>
     <w:p>
       <w:pPr>
         <w:pStyle w:val="PargrafodaLista"/>
@@ -9605,6 +9718,7 @@
         <w:rPr>
           <w:noProof/>
         </w:rPr>
+        <w:lastRenderedPageBreak/>
         <w:t>Dicionário de Dados</w:t>
       </w:r>
     </w:p>
@@ -10023,13 +10137,10 @@
     </w:p>
     <w:p>
       <w:r>
-        <w:rPr>
-          <w:noProof/>
-        </w:rPr>
         <w:drawing>
-          <wp:inline distT="0" distB="0" distL="0" distR="0" wp14:anchorId="51E345D4" wp14:editId="16FAC510">
-            <wp:extent cx="5400040" cy="1367790"/>
-            <wp:effectExtent l="0" t="0" r="0" b="3810"/>
+          <wp:inline distT="0" distB="0" distL="0" distR="0" wp14:anchorId="3F06B11C" wp14:editId="53B63EDA">
+            <wp:extent cx="5400040" cy="3047365"/>
+            <wp:effectExtent l="0" t="0" r="0" b="635"/>
             <wp:docPr id="1" name="Imagem 1"/>
             <wp:cNvGraphicFramePr>
               <a:graphicFrameLocks xmlns:a="http://schemas.openxmlformats.org/drawingml/2006/main" noChangeAspect="1"/>
@@ -10050,7 +10161,7 @@
                   <pic:spPr>
                     <a:xfrm>
                       <a:off x="0" y="0"/>
-                      <a:ext cx="5400040" cy="1367790"/>
+                      <a:ext cx="5400040" cy="3047365"/>
                     </a:xfrm>
                     <a:prstGeom prst="rect">
                       <a:avLst/>
@@ -10069,6 +10180,7 @@
     <w:p/>
     <w:p/>
     <w:p/>
+    <w:p/>
     <w:p>
       <w:r>
         <w:lastRenderedPageBreak/>
@@ -10077,14 +10189,11 @@
     </w:p>
     <w:p>
       <w:r>
-        <w:rPr>
-          <w:noProof/>
-        </w:rPr>
         <w:drawing>
-          <wp:inline distT="0" distB="0" distL="0" distR="0" wp14:anchorId="2D66B1A2" wp14:editId="57B95DE1">
-            <wp:extent cx="5400040" cy="2058035"/>
+          <wp:inline distT="0" distB="0" distL="0" distR="0" wp14:anchorId="6F238B9E" wp14:editId="1C5FF1D1">
+            <wp:extent cx="5400040" cy="3049905"/>
             <wp:effectExtent l="0" t="0" r="0" b="0"/>
-            <wp:docPr id="26" name="Imagem 26"/>
+            <wp:docPr id="56" name="Imagem 56"/>
             <wp:cNvGraphicFramePr>
               <a:graphicFrameLocks xmlns:a="http://schemas.openxmlformats.org/drawingml/2006/main" noChangeAspect="1"/>
             </wp:cNvGraphicFramePr>
@@ -10104,7 +10213,7 @@
                   <pic:spPr>
                     <a:xfrm>
                       <a:off x="0" y="0"/>
-                      <a:ext cx="5400040" cy="2058035"/>
+                      <a:ext cx="5400040" cy="3049905"/>
                     </a:xfrm>
                     <a:prstGeom prst="rect">
                       <a:avLst/>
@@ -10117,7 +10226,6 @@
         </w:drawing>
       </w:r>
     </w:p>
-    <w:p/>
     <w:p>
       <w:pPr>
         <w:pStyle w:val="PargrafodaLista"/>
@@ -11062,9 +11170,6 @@
         </w:tc>
       </w:tr>
     </w:tbl>
-    <w:p/>
-    <w:p/>
-    <w:p/>
     <w:p>
       <w:pPr>
         <w:pStyle w:val="Ttulo2"/>
@@ -11101,14 +11206,11 @@
     </w:p>
     <w:p>
       <w:r>
-        <w:rPr>
-          <w:noProof/>
-        </w:rPr>
         <w:drawing>
-          <wp:inline distT="0" distB="0" distL="0" distR="0" wp14:anchorId="2F3CB9E4" wp14:editId="6257992C">
-            <wp:extent cx="5400040" cy="1372870"/>
+          <wp:inline distT="0" distB="0" distL="0" distR="0" wp14:anchorId="3A34E460" wp14:editId="23E1F7D2">
+            <wp:extent cx="5400040" cy="3035300"/>
             <wp:effectExtent l="0" t="0" r="0" b="0"/>
-            <wp:docPr id="16" name="Imagem 16"/>
+            <wp:docPr id="57" name="Imagem 57"/>
             <wp:cNvGraphicFramePr>
               <a:graphicFrameLocks xmlns:a="http://schemas.openxmlformats.org/drawingml/2006/main" noChangeAspect="1"/>
             </wp:cNvGraphicFramePr>
@@ -11128,7 +11230,7 @@
                   <pic:spPr>
                     <a:xfrm>
                       <a:off x="0" y="0"/>
-                      <a:ext cx="5400040" cy="1372870"/>
+                      <a:ext cx="5400040" cy="3035300"/>
                     </a:xfrm>
                     <a:prstGeom prst="rect">
                       <a:avLst/>
@@ -11161,14 +11263,11 @@
         </w:tabs>
       </w:pPr>
       <w:r>
-        <w:rPr>
-          <w:noProof/>
-        </w:rPr>
         <w:drawing>
-          <wp:inline distT="0" distB="0" distL="0" distR="0" wp14:anchorId="2FCD9184" wp14:editId="1A018DA4">
-            <wp:extent cx="5400040" cy="2690495"/>
+          <wp:inline distT="0" distB="0" distL="0" distR="0" wp14:anchorId="74FC41E9" wp14:editId="1B4C49A5">
+            <wp:extent cx="5400040" cy="3037840"/>
             <wp:effectExtent l="0" t="0" r="0" b="0"/>
-            <wp:docPr id="21" name="Imagem 21"/>
+            <wp:docPr id="58" name="Imagem 58"/>
             <wp:cNvGraphicFramePr>
               <a:graphicFrameLocks xmlns:a="http://schemas.openxmlformats.org/drawingml/2006/main" noChangeAspect="1"/>
             </wp:cNvGraphicFramePr>
@@ -11188,7 +11287,7 @@
                   <pic:spPr>
                     <a:xfrm>
                       <a:off x="0" y="0"/>
-                      <a:ext cx="5400040" cy="2690495"/>
+                      <a:ext cx="5400040" cy="3037840"/>
                     </a:xfrm>
                     <a:prstGeom prst="rect">
                       <a:avLst/>
@@ -11204,6 +11303,70 @@
     <w:p>
       <w:pPr>
         <w:pStyle w:val="PargrafodaLista"/>
+        <w:rPr>
+          <w:noProof/>
+        </w:rPr>
+      </w:pPr>
+    </w:p>
+    <w:p>
+      <w:pPr>
+        <w:pStyle w:val="PargrafodaLista"/>
+        <w:rPr>
+          <w:noProof/>
+        </w:rPr>
+      </w:pPr>
+    </w:p>
+    <w:p>
+      <w:pPr>
+        <w:pStyle w:val="PargrafodaLista"/>
+        <w:rPr>
+          <w:noProof/>
+        </w:rPr>
+      </w:pPr>
+    </w:p>
+    <w:p>
+      <w:pPr>
+        <w:pStyle w:val="PargrafodaLista"/>
+        <w:rPr>
+          <w:noProof/>
+        </w:rPr>
+      </w:pPr>
+    </w:p>
+    <w:p>
+      <w:pPr>
+        <w:pStyle w:val="PargrafodaLista"/>
+        <w:rPr>
+          <w:noProof/>
+        </w:rPr>
+      </w:pPr>
+    </w:p>
+    <w:p>
+      <w:pPr>
+        <w:pStyle w:val="PargrafodaLista"/>
+        <w:rPr>
+          <w:noProof/>
+        </w:rPr>
+      </w:pPr>
+    </w:p>
+    <w:p>
+      <w:pPr>
+        <w:pStyle w:val="PargrafodaLista"/>
+        <w:rPr>
+          <w:noProof/>
+        </w:rPr>
+      </w:pPr>
+    </w:p>
+    <w:p>
+      <w:pPr>
+        <w:pStyle w:val="PargrafodaLista"/>
+        <w:rPr>
+          <w:noProof/>
+        </w:rPr>
+      </w:pPr>
+    </w:p>
+    <w:p>
+      <w:pPr>
+        <w:pStyle w:val="PargrafodaLista"/>
         <w:numPr>
           <w:ilvl w:val="0"/>
           <w:numId w:val="19"/>
@@ -11216,6 +11379,7 @@
         <w:rPr>
           <w:noProof/>
         </w:rPr>
+        <w:lastRenderedPageBreak/>
         <w:t>Dicionário de Dados</w:t>
       </w:r>
     </w:p>
@@ -11757,7 +11921,6 @@
         <w:pStyle w:val="Ttulo2"/>
       </w:pPr>
       <w:r>
-        <w:lastRenderedPageBreak/>
         <w:t>Unidades de medida</w:t>
       </w:r>
     </w:p>
@@ -11780,14 +11943,11 @@
     </w:p>
     <w:p>
       <w:r>
-        <w:rPr>
-          <w:noProof/>
-        </w:rPr>
         <w:drawing>
-          <wp:inline distT="0" distB="0" distL="0" distR="0" wp14:anchorId="38C211B1" wp14:editId="307716D1">
-            <wp:extent cx="5400040" cy="1294130"/>
-            <wp:effectExtent l="0" t="0" r="0" b="1270"/>
-            <wp:docPr id="22" name="Imagem 22"/>
+          <wp:inline distT="0" distB="0" distL="0" distR="0" wp14:anchorId="4BBD4648" wp14:editId="58681F71">
+            <wp:extent cx="5400040" cy="3048000"/>
+            <wp:effectExtent l="0" t="0" r="0" b="0"/>
+            <wp:docPr id="59" name="Imagem 59"/>
             <wp:cNvGraphicFramePr>
               <a:graphicFrameLocks xmlns:a="http://schemas.openxmlformats.org/drawingml/2006/main" noChangeAspect="1"/>
             </wp:cNvGraphicFramePr>
@@ -11807,7 +11967,7 @@
                   <pic:spPr>
                     <a:xfrm>
                       <a:off x="0" y="0"/>
-                      <a:ext cx="5400040" cy="1294130"/>
+                      <a:ext cx="5400040" cy="3048000"/>
                     </a:xfrm>
                     <a:prstGeom prst="rect">
                       <a:avLst/>
@@ -11821,21 +11981,23 @@
       </w:r>
     </w:p>
     <w:p/>
-    <w:p>
-      <w:r>
+    <w:p/>
+    <w:p/>
+    <w:p/>
+    <w:p/>
+    <w:p>
+      <w:r>
+        <w:lastRenderedPageBreak/>
         <w:t>Cadastro</w:t>
       </w:r>
     </w:p>
     <w:p>
       <w:r>
-        <w:rPr>
-          <w:noProof/>
-        </w:rPr>
         <w:drawing>
-          <wp:inline distT="0" distB="0" distL="0" distR="0" wp14:anchorId="4476CFD5" wp14:editId="39F79F34">
-            <wp:extent cx="5400040" cy="832485"/>
-            <wp:effectExtent l="0" t="0" r="0" b="5715"/>
-            <wp:docPr id="23" name="Imagem 23"/>
+          <wp:inline distT="0" distB="0" distL="0" distR="0" wp14:anchorId="432535D7" wp14:editId="203CEA54">
+            <wp:extent cx="5400040" cy="3046730"/>
+            <wp:effectExtent l="0" t="0" r="0" b="1270"/>
+            <wp:docPr id="60" name="Imagem 60"/>
             <wp:cNvGraphicFramePr>
               <a:graphicFrameLocks xmlns:a="http://schemas.openxmlformats.org/drawingml/2006/main" noChangeAspect="1"/>
             </wp:cNvGraphicFramePr>
@@ -11855,7 +12017,7 @@
                   <pic:spPr>
                     <a:xfrm>
                       <a:off x="0" y="0"/>
-                      <a:ext cx="5400040" cy="832485"/>
+                      <a:ext cx="5400040" cy="3046730"/>
                     </a:xfrm>
                     <a:prstGeom prst="rect">
                       <a:avLst/>
@@ -15870,7 +16032,6 @@
   <w:style w:type="character" w:default="1" w:styleId="Fontepargpadro">
     <w:name w:val="Default Paragraph Font"/>
     <w:uiPriority w:val="1"/>
-    <w:semiHidden/>
     <w:unhideWhenUsed/>
   </w:style>
   <w:style w:type="table" w:default="1" w:styleId="Tabelanormal">

</xml_diff>